<commit_message>
Update document, python script
</commit_message>
<xml_diff>
--- a/OneATSSetup Build Guide.docx
+++ b/OneATSSetup Build Guide.docx
@@ -830,15 +830,6 @@
     <w:p>
       <w:pPr>
         <w:pStyle w:val="ListParagraph"/>
-        <w:rPr>
-          <w:sz w:val="26"/>
-          <w:szCs w:val="26"/>
-        </w:rPr>
-      </w:pPr>
-    </w:p>
-    <w:p>
-      <w:pPr>
-        <w:pStyle w:val="ListParagraph"/>
         <w:ind w:firstLine="720"/>
         <w:rPr>
           <w:sz w:val="26"/>
@@ -1460,16 +1451,6 @@
         </w:rPr>
         <w:t>).</w:t>
       </w:r>
-    </w:p>
-    <w:p>
-      <w:pPr>
-        <w:pStyle w:val="ListParagraph"/>
-        <w:ind w:firstLine="720"/>
-        <w:rPr>
-          <w:sz w:val="26"/>
-          <w:szCs w:val="26"/>
-        </w:rPr>
-      </w:pPr>
     </w:p>
     <w:p>
       <w:pPr>
@@ -1478,68 +1459,59 @@
           <w:ilvl w:val="0"/>
           <w:numId w:val="1"/>
         </w:numPr>
-        <w:rPr>
-          <w:rStyle w:val="Hyperlink"/>
-          <w:color w:val="auto"/>
-          <w:sz w:val="26"/>
-          <w:szCs w:val="26"/>
-          <w:u w:val="none"/>
-        </w:rPr>
-      </w:pPr>
-      <w:r>
-        <w:rPr>
-          <w:sz w:val="26"/>
-          <w:szCs w:val="26"/>
-        </w:rPr>
-        <w:t>Copy file “</w:t>
-      </w:r>
-      <w:r>
-        <w:rPr>
-          <w:b/>
-          <w:bCs/>
-          <w:sz w:val="26"/>
-          <w:szCs w:val="26"/>
-        </w:rPr>
-        <w:t>config.ini</w:t>
-      </w:r>
-      <w:r>
-        <w:rPr>
-          <w:sz w:val="26"/>
-          <w:szCs w:val="26"/>
-        </w:rPr>
-        <w:t xml:space="preserve">” </w:t>
-      </w:r>
-      <w:proofErr w:type="spellStart"/>
-      <w:r>
-        <w:rPr>
-          <w:sz w:val="26"/>
-          <w:szCs w:val="26"/>
-        </w:rPr>
-        <w:t>vào</w:t>
-      </w:r>
-      <w:proofErr w:type="spellEnd"/>
-      <w:r>
-        <w:rPr>
-          <w:sz w:val="26"/>
-          <w:szCs w:val="26"/>
-        </w:rPr>
-        <w:t xml:space="preserve"> </w:t>
-      </w:r>
-      <w:proofErr w:type="spellStart"/>
-      <w:r>
-        <w:rPr>
-          <w:sz w:val="26"/>
-          <w:szCs w:val="26"/>
-        </w:rPr>
-        <w:t>cùng</w:t>
-      </w:r>
-      <w:proofErr w:type="spellEnd"/>
-      <w:r>
-        <w:rPr>
-          <w:sz w:val="26"/>
-          <w:szCs w:val="26"/>
-        </w:rPr>
-        <w:t xml:space="preserve"> </w:t>
+        <w:ind w:firstLine="720"/>
+        <w:rPr>
+          <w:sz w:val="26"/>
+          <w:szCs w:val="26"/>
+        </w:rPr>
+      </w:pPr>
+      <w:proofErr w:type="spellStart"/>
+      <w:r>
+        <w:rPr>
+          <w:sz w:val="26"/>
+          <w:szCs w:val="26"/>
+        </w:rPr>
+        <w:t>Đảm</w:t>
+      </w:r>
+      <w:proofErr w:type="spellEnd"/>
+      <w:r>
+        <w:rPr>
+          <w:sz w:val="26"/>
+          <w:szCs w:val="26"/>
+        </w:rPr>
+        <w:t xml:space="preserve"> </w:t>
+      </w:r>
+      <w:proofErr w:type="spellStart"/>
+      <w:r>
+        <w:rPr>
+          <w:sz w:val="26"/>
+          <w:szCs w:val="26"/>
+        </w:rPr>
+        <w:t>bảo</w:t>
+      </w:r>
+      <w:proofErr w:type="spellEnd"/>
+      <w:r>
+        <w:rPr>
+          <w:sz w:val="26"/>
+          <w:szCs w:val="26"/>
+        </w:rPr>
+        <w:t xml:space="preserve"> </w:t>
+      </w:r>
+      <w:proofErr w:type="spellStart"/>
+      <w:r>
+        <w:rPr>
+          <w:sz w:val="26"/>
+          <w:szCs w:val="26"/>
+        </w:rPr>
+        <w:t>các</w:t>
+      </w:r>
+      <w:proofErr w:type="spellEnd"/>
+      <w:r>
+        <w:rPr>
+          <w:sz w:val="26"/>
+          <w:szCs w:val="26"/>
+        </w:rPr>
+        <w:t xml:space="preserve"> file, </w:t>
       </w:r>
       <w:proofErr w:type="spellStart"/>
       <w:r>
@@ -1579,33 +1551,225 @@
           <w:sz w:val="26"/>
           <w:szCs w:val="26"/>
         </w:rPr>
-        <w:t>chứa</w:t>
-      </w:r>
-      <w:proofErr w:type="spellEnd"/>
-      <w:r>
-        <w:rPr>
-          <w:sz w:val="26"/>
-          <w:szCs w:val="26"/>
-        </w:rPr>
-        <w:t xml:space="preserve"> file ‘oa_setup_build_script.py’. Link </w:t>
-      </w:r>
-      <w:proofErr w:type="spellStart"/>
+        <w:t>được</w:t>
+      </w:r>
+      <w:proofErr w:type="spellEnd"/>
+      <w:r>
+        <w:rPr>
+          <w:sz w:val="26"/>
+          <w:szCs w:val="26"/>
+        </w:rPr>
+        <w:t xml:space="preserve"> </w:t>
+      </w:r>
+      <w:proofErr w:type="spellStart"/>
+      <w:r>
+        <w:rPr>
+          <w:sz w:val="26"/>
+          <w:szCs w:val="26"/>
+        </w:rPr>
+        <w:t>cấu</w:t>
+      </w:r>
+      <w:proofErr w:type="spellEnd"/>
+      <w:r>
+        <w:rPr>
+          <w:sz w:val="26"/>
+          <w:szCs w:val="26"/>
+        </w:rPr>
+        <w:t xml:space="preserve"> </w:t>
+      </w:r>
+      <w:proofErr w:type="spellStart"/>
+      <w:r>
+        <w:rPr>
+          <w:sz w:val="26"/>
+          <w:szCs w:val="26"/>
+        </w:rPr>
+        <w:t>trúc</w:t>
+      </w:r>
+      <w:proofErr w:type="spellEnd"/>
+      <w:r>
+        <w:rPr>
+          <w:sz w:val="26"/>
+          <w:szCs w:val="26"/>
+        </w:rPr>
+        <w:t xml:space="preserve"> </w:t>
+      </w:r>
+      <w:proofErr w:type="spellStart"/>
+      <w:r>
+        <w:rPr>
+          <w:sz w:val="26"/>
+          <w:szCs w:val="26"/>
+        </w:rPr>
+        <w:t>giống</w:t>
+      </w:r>
+      <w:proofErr w:type="spellEnd"/>
+      <w:r>
+        <w:rPr>
+          <w:sz w:val="26"/>
+          <w:szCs w:val="26"/>
+        </w:rPr>
+        <w:t xml:space="preserve"> </w:t>
+      </w:r>
+      <w:proofErr w:type="spellStart"/>
+      <w:r>
+        <w:rPr>
+          <w:sz w:val="26"/>
+          <w:szCs w:val="26"/>
+        </w:rPr>
+        <w:t>như</w:t>
+      </w:r>
+      <w:proofErr w:type="spellEnd"/>
+      <w:r>
+        <w:rPr>
+          <w:sz w:val="26"/>
+          <w:szCs w:val="26"/>
+        </w:rPr>
+        <w:t xml:space="preserve"> </w:t>
+      </w:r>
+      <w:proofErr w:type="spellStart"/>
+      <w:r>
+        <w:rPr>
+          <w:sz w:val="26"/>
+          <w:szCs w:val="26"/>
+        </w:rPr>
+        <w:t>trên</w:t>
+      </w:r>
+      <w:proofErr w:type="spellEnd"/>
+      <w:r>
+        <w:rPr>
+          <w:sz w:val="26"/>
+          <w:szCs w:val="26"/>
+        </w:rPr>
+        <w:t xml:space="preserve"> </w:t>
+      </w:r>
+      <w:proofErr w:type="spellStart"/>
+      <w:r>
+        <w:rPr>
+          <w:sz w:val="26"/>
+          <w:szCs w:val="26"/>
+        </w:rPr>
+        <w:t>rồi</w:t>
+      </w:r>
+      <w:proofErr w:type="spellEnd"/>
+      <w:r>
+        <w:rPr>
+          <w:sz w:val="26"/>
+          <w:szCs w:val="26"/>
+        </w:rPr>
+        <w:t xml:space="preserve"> </w:t>
+      </w:r>
+      <w:proofErr w:type="spellStart"/>
+      <w:r>
+        <w:rPr>
+          <w:sz w:val="26"/>
+          <w:szCs w:val="26"/>
+        </w:rPr>
+        <w:t>chạy</w:t>
+      </w:r>
+      <w:proofErr w:type="spellEnd"/>
+      <w:r>
+        <w:rPr>
+          <w:sz w:val="26"/>
+          <w:szCs w:val="26"/>
+        </w:rPr>
+        <w:t xml:space="preserve"> file script “oa_setup_build_script.py”</w:t>
+      </w:r>
+      <w:r>
+        <w:rPr>
+          <w:sz w:val="26"/>
+          <w:szCs w:val="26"/>
+        </w:rPr>
+        <w:t xml:space="preserve"> </w:t>
+      </w:r>
+      <w:proofErr w:type="spellStart"/>
+      <w:r>
+        <w:rPr>
+          <w:sz w:val="26"/>
+          <w:szCs w:val="26"/>
+        </w:rPr>
+        <w:t>và</w:t>
+      </w:r>
+      <w:proofErr w:type="spellEnd"/>
+      <w:r>
+        <w:rPr>
+          <w:sz w:val="26"/>
+          <w:szCs w:val="26"/>
+        </w:rPr>
+        <w:t xml:space="preserve"> </w:t>
+      </w:r>
+      <w:proofErr w:type="spellStart"/>
+      <w:r>
+        <w:rPr>
+          <w:sz w:val="26"/>
+          <w:szCs w:val="26"/>
+        </w:rPr>
+        <w:t>truyền</w:t>
+      </w:r>
+      <w:proofErr w:type="spellEnd"/>
+      <w:r>
+        <w:rPr>
+          <w:sz w:val="26"/>
+          <w:szCs w:val="26"/>
+        </w:rPr>
+        <w:t xml:space="preserve"> </w:t>
+      </w:r>
+      <w:proofErr w:type="spellStart"/>
+      <w:r>
+        <w:rPr>
+          <w:sz w:val="26"/>
+          <w:szCs w:val="26"/>
+        </w:rPr>
+        <w:t>tham</w:t>
+      </w:r>
+      <w:proofErr w:type="spellEnd"/>
+      <w:r>
+        <w:rPr>
+          <w:sz w:val="26"/>
+          <w:szCs w:val="26"/>
+        </w:rPr>
+        <w:t xml:space="preserve"> </w:t>
+      </w:r>
+      <w:proofErr w:type="spellStart"/>
+      <w:r>
+        <w:rPr>
+          <w:sz w:val="26"/>
+          <w:szCs w:val="26"/>
+        </w:rPr>
+        <w:t>số</w:t>
+      </w:r>
+      <w:proofErr w:type="spellEnd"/>
+      <w:r>
+        <w:rPr>
+          <w:sz w:val="26"/>
+          <w:szCs w:val="26"/>
+        </w:rPr>
+        <w:t xml:space="preserve"> ‘- -</w:t>
+      </w:r>
+      <w:proofErr w:type="spellStart"/>
+      <w:r>
+        <w:rPr>
+          <w:sz w:val="26"/>
+          <w:szCs w:val="26"/>
+        </w:rPr>
+        <w:t>working_dir</w:t>
+      </w:r>
+      <w:proofErr w:type="spellEnd"/>
       <w:proofErr w:type="gramStart"/>
       <w:r>
         <w:rPr>
           <w:sz w:val="26"/>
           <w:szCs w:val="26"/>
         </w:rPr>
-        <w:t>tải</w:t>
-      </w:r>
-      <w:proofErr w:type="spellEnd"/>
-      <w:r>
-        <w:rPr>
-          <w:sz w:val="26"/>
-          <w:szCs w:val="26"/>
-        </w:rPr>
-        <w:t xml:space="preserve"> :</w:t>
-      </w:r>
+        <w:t xml:space="preserve">’  </w:t>
+      </w:r>
+      <w:proofErr w:type="spellStart"/>
+      <w:r>
+        <w:rPr>
+          <w:sz w:val="26"/>
+          <w:szCs w:val="26"/>
+        </w:rPr>
+        <w:t>là</w:t>
+      </w:r>
+      <w:proofErr w:type="spellEnd"/>
       <w:proofErr w:type="gramEnd"/>
       <w:r>
         <w:rPr>
@@ -1614,684 +1778,113 @@
         </w:rPr>
         <w:t xml:space="preserve"> </w:t>
       </w:r>
-      <w:hyperlink r:id="rId9" w:history="1">
-        <w:r>
-          <w:rPr>
-            <w:rStyle w:val="Hyperlink"/>
-            <w:sz w:val="26"/>
-            <w:szCs w:val="26"/>
-          </w:rPr>
-          <w:t>https://1drv.ms/u/s!AlW38pmCsvT6rRUXitUzm1-F1PUE?e=dyLZYw</w:t>
-        </w:r>
-      </w:hyperlink>
-      <w:r>
-        <w:rPr>
-          <w:rStyle w:val="Hyperlink"/>
-          <w:sz w:val="26"/>
-          <w:szCs w:val="26"/>
-        </w:rPr>
-        <w:t xml:space="preserve"> .</w:t>
+      <w:proofErr w:type="spellStart"/>
+      <w:r>
+        <w:rPr>
+          <w:sz w:val="26"/>
+          <w:szCs w:val="26"/>
+        </w:rPr>
+        <w:t>đường</w:t>
+      </w:r>
+      <w:proofErr w:type="spellEnd"/>
+      <w:r>
+        <w:rPr>
+          <w:sz w:val="26"/>
+          <w:szCs w:val="26"/>
+        </w:rPr>
+        <w:t xml:space="preserve"> </w:t>
+      </w:r>
+      <w:proofErr w:type="spellStart"/>
+      <w:r>
+        <w:rPr>
+          <w:sz w:val="26"/>
+          <w:szCs w:val="26"/>
+        </w:rPr>
+        <w:t>dẫn</w:t>
+      </w:r>
+      <w:proofErr w:type="spellEnd"/>
+      <w:r>
+        <w:rPr>
+          <w:sz w:val="26"/>
+          <w:szCs w:val="26"/>
+        </w:rPr>
+        <w:t xml:space="preserve"> </w:t>
+      </w:r>
+      <w:proofErr w:type="spellStart"/>
+      <w:r>
+        <w:rPr>
+          <w:sz w:val="26"/>
+          <w:szCs w:val="26"/>
+        </w:rPr>
+        <w:t>dến</w:t>
+      </w:r>
+      <w:proofErr w:type="spellEnd"/>
+      <w:r>
+        <w:rPr>
+          <w:sz w:val="26"/>
+          <w:szCs w:val="26"/>
+        </w:rPr>
+        <w:t xml:space="preserve"> </w:t>
+      </w:r>
+      <w:proofErr w:type="spellStart"/>
+      <w:r>
+        <w:rPr>
+          <w:sz w:val="26"/>
+          <w:szCs w:val="26"/>
+        </w:rPr>
+        <w:t>thư</w:t>
+      </w:r>
+      <w:proofErr w:type="spellEnd"/>
+      <w:r>
+        <w:rPr>
+          <w:sz w:val="26"/>
+          <w:szCs w:val="26"/>
+        </w:rPr>
+        <w:t xml:space="preserve"> </w:t>
+      </w:r>
+      <w:proofErr w:type="spellStart"/>
+      <w:r>
+        <w:rPr>
+          <w:sz w:val="26"/>
+          <w:szCs w:val="26"/>
+        </w:rPr>
+        <w:t>mục</w:t>
+      </w:r>
+      <w:proofErr w:type="spellEnd"/>
+      <w:r>
+        <w:rPr>
+          <w:sz w:val="26"/>
+          <w:szCs w:val="26"/>
+        </w:rPr>
+        <w:t xml:space="preserve"> “</w:t>
+      </w:r>
+      <w:proofErr w:type="spellStart"/>
+      <w:r>
+        <w:rPr>
+          <w:sz w:val="26"/>
+          <w:szCs w:val="26"/>
+        </w:rPr>
+        <w:t>Setup_File</w:t>
+      </w:r>
+      <w:proofErr w:type="spellEnd"/>
+      <w:r>
+        <w:rPr>
+          <w:sz w:val="26"/>
+          <w:szCs w:val="26"/>
+        </w:rPr>
+        <w:t>”</w:t>
+      </w:r>
+      <w:r>
+        <w:rPr>
+          <w:sz w:val="26"/>
+          <w:szCs w:val="26"/>
+        </w:rPr>
+        <w:t xml:space="preserve"> </w:t>
       </w:r>
     </w:p>
     <w:p>
       <w:pPr>
-        <w:pStyle w:val="ListParagraph"/>
-        <w:ind w:firstLine="720"/>
-        <w:rPr>
-          <w:sz w:val="26"/>
-          <w:szCs w:val="26"/>
-        </w:rPr>
-      </w:pPr>
-    </w:p>
-    <w:p>
-      <w:pPr>
-        <w:pStyle w:val="ListParagraph"/>
-        <w:numPr>
-          <w:ilvl w:val="0"/>
-          <w:numId w:val="1"/>
-        </w:numPr>
-        <w:rPr>
-          <w:sz w:val="26"/>
-          <w:szCs w:val="26"/>
-        </w:rPr>
-      </w:pPr>
-      <w:proofErr w:type="spellStart"/>
-      <w:r>
-        <w:rPr>
-          <w:sz w:val="26"/>
-          <w:szCs w:val="26"/>
-        </w:rPr>
-        <w:t>Đảm</w:t>
-      </w:r>
-      <w:proofErr w:type="spellEnd"/>
-      <w:r>
-        <w:rPr>
-          <w:sz w:val="26"/>
-          <w:szCs w:val="26"/>
-        </w:rPr>
-        <w:t xml:space="preserve"> </w:t>
-      </w:r>
-      <w:proofErr w:type="spellStart"/>
-      <w:r>
-        <w:rPr>
-          <w:sz w:val="26"/>
-          <w:szCs w:val="26"/>
-        </w:rPr>
-        <w:t>bảo</w:t>
-      </w:r>
-      <w:proofErr w:type="spellEnd"/>
-      <w:r>
-        <w:rPr>
-          <w:sz w:val="26"/>
-          <w:szCs w:val="26"/>
-        </w:rPr>
-        <w:t xml:space="preserve"> </w:t>
-      </w:r>
-      <w:proofErr w:type="spellStart"/>
-      <w:r>
-        <w:rPr>
-          <w:sz w:val="26"/>
-          <w:szCs w:val="26"/>
-        </w:rPr>
-        <w:t>các</w:t>
-      </w:r>
-      <w:proofErr w:type="spellEnd"/>
-      <w:r>
-        <w:rPr>
-          <w:sz w:val="26"/>
-          <w:szCs w:val="26"/>
-        </w:rPr>
-        <w:t xml:space="preserve"> file, </w:t>
-      </w:r>
-      <w:proofErr w:type="spellStart"/>
-      <w:r>
-        <w:rPr>
-          <w:sz w:val="26"/>
-          <w:szCs w:val="26"/>
-        </w:rPr>
-        <w:t>thư</w:t>
-      </w:r>
-      <w:proofErr w:type="spellEnd"/>
-      <w:r>
-        <w:rPr>
-          <w:sz w:val="26"/>
-          <w:szCs w:val="26"/>
-        </w:rPr>
-        <w:t xml:space="preserve"> </w:t>
-      </w:r>
-      <w:proofErr w:type="spellStart"/>
-      <w:r>
-        <w:rPr>
-          <w:sz w:val="26"/>
-          <w:szCs w:val="26"/>
-        </w:rPr>
-        <w:t>mục</w:t>
-      </w:r>
-      <w:proofErr w:type="spellEnd"/>
-      <w:r>
-        <w:rPr>
-          <w:sz w:val="26"/>
-          <w:szCs w:val="26"/>
-        </w:rPr>
-        <w:t xml:space="preserve"> </w:t>
-      </w:r>
-      <w:proofErr w:type="spellStart"/>
-      <w:r>
-        <w:rPr>
-          <w:sz w:val="26"/>
-          <w:szCs w:val="26"/>
-        </w:rPr>
-        <w:t>được</w:t>
-      </w:r>
-      <w:proofErr w:type="spellEnd"/>
-      <w:r>
-        <w:rPr>
-          <w:sz w:val="26"/>
-          <w:szCs w:val="26"/>
-        </w:rPr>
-        <w:t xml:space="preserve"> </w:t>
-      </w:r>
-      <w:proofErr w:type="spellStart"/>
-      <w:r>
-        <w:rPr>
-          <w:sz w:val="26"/>
-          <w:szCs w:val="26"/>
-        </w:rPr>
-        <w:t>cấu</w:t>
-      </w:r>
-      <w:proofErr w:type="spellEnd"/>
-      <w:r>
-        <w:rPr>
-          <w:sz w:val="26"/>
-          <w:szCs w:val="26"/>
-        </w:rPr>
-        <w:t xml:space="preserve"> </w:t>
-      </w:r>
-      <w:proofErr w:type="spellStart"/>
-      <w:r>
-        <w:rPr>
-          <w:sz w:val="26"/>
-          <w:szCs w:val="26"/>
-        </w:rPr>
-        <w:t>trúc</w:t>
-      </w:r>
-      <w:proofErr w:type="spellEnd"/>
-      <w:r>
-        <w:rPr>
-          <w:sz w:val="26"/>
-          <w:szCs w:val="26"/>
-        </w:rPr>
-        <w:t xml:space="preserve"> </w:t>
-      </w:r>
-      <w:proofErr w:type="spellStart"/>
-      <w:r>
-        <w:rPr>
-          <w:sz w:val="26"/>
-          <w:szCs w:val="26"/>
-        </w:rPr>
-        <w:t>giống</w:t>
-      </w:r>
-      <w:proofErr w:type="spellEnd"/>
-      <w:r>
-        <w:rPr>
-          <w:sz w:val="26"/>
-          <w:szCs w:val="26"/>
-        </w:rPr>
-        <w:t xml:space="preserve"> </w:t>
-      </w:r>
-      <w:proofErr w:type="spellStart"/>
-      <w:r>
-        <w:rPr>
-          <w:sz w:val="26"/>
-          <w:szCs w:val="26"/>
-        </w:rPr>
-        <w:t>như</w:t>
-      </w:r>
-      <w:proofErr w:type="spellEnd"/>
-      <w:r>
-        <w:rPr>
-          <w:sz w:val="26"/>
-          <w:szCs w:val="26"/>
-        </w:rPr>
-        <w:t xml:space="preserve"> </w:t>
-      </w:r>
-      <w:proofErr w:type="spellStart"/>
-      <w:r>
-        <w:rPr>
-          <w:sz w:val="26"/>
-          <w:szCs w:val="26"/>
-        </w:rPr>
-        <w:t>trên</w:t>
-      </w:r>
-      <w:proofErr w:type="spellEnd"/>
-      <w:r>
-        <w:rPr>
-          <w:sz w:val="26"/>
-          <w:szCs w:val="26"/>
-        </w:rPr>
-        <w:t xml:space="preserve"> </w:t>
-      </w:r>
-      <w:proofErr w:type="spellStart"/>
-      <w:r>
-        <w:rPr>
-          <w:sz w:val="26"/>
-          <w:szCs w:val="26"/>
-        </w:rPr>
-        <w:t>rồi</w:t>
-      </w:r>
-      <w:proofErr w:type="spellEnd"/>
-      <w:r>
-        <w:rPr>
-          <w:sz w:val="26"/>
-          <w:szCs w:val="26"/>
-        </w:rPr>
-        <w:t xml:space="preserve"> </w:t>
-      </w:r>
-      <w:proofErr w:type="spellStart"/>
-      <w:r>
-        <w:rPr>
-          <w:sz w:val="26"/>
-          <w:szCs w:val="26"/>
-        </w:rPr>
-        <w:t>chạy</w:t>
-      </w:r>
-      <w:proofErr w:type="spellEnd"/>
-      <w:r>
-        <w:rPr>
-          <w:sz w:val="26"/>
-          <w:szCs w:val="26"/>
-        </w:rPr>
-        <w:t xml:space="preserve"> file script “oa_setup_build_script.py”</w:t>
-      </w:r>
-      <w:r>
-        <w:rPr>
-          <w:sz w:val="26"/>
-          <w:szCs w:val="26"/>
-        </w:rPr>
-        <w:t xml:space="preserve"> </w:t>
-      </w:r>
-      <w:proofErr w:type="spellStart"/>
-      <w:r>
-        <w:rPr>
-          <w:sz w:val="26"/>
-          <w:szCs w:val="26"/>
-        </w:rPr>
-        <w:t>và</w:t>
-      </w:r>
-      <w:proofErr w:type="spellEnd"/>
-      <w:r>
-        <w:rPr>
-          <w:sz w:val="26"/>
-          <w:szCs w:val="26"/>
-        </w:rPr>
-        <w:t xml:space="preserve"> </w:t>
-      </w:r>
-      <w:proofErr w:type="spellStart"/>
-      <w:r>
-        <w:rPr>
-          <w:sz w:val="26"/>
-          <w:szCs w:val="26"/>
-        </w:rPr>
-        <w:t>truyền</w:t>
-      </w:r>
-      <w:proofErr w:type="spellEnd"/>
-      <w:r>
-        <w:rPr>
-          <w:sz w:val="26"/>
-          <w:szCs w:val="26"/>
-        </w:rPr>
-        <w:t xml:space="preserve"> </w:t>
-      </w:r>
-      <w:proofErr w:type="spellStart"/>
-      <w:r>
-        <w:rPr>
-          <w:sz w:val="26"/>
-          <w:szCs w:val="26"/>
-        </w:rPr>
-        <w:t>tham</w:t>
-      </w:r>
-      <w:proofErr w:type="spellEnd"/>
-      <w:r>
-        <w:rPr>
-          <w:sz w:val="26"/>
-          <w:szCs w:val="26"/>
-        </w:rPr>
-        <w:t xml:space="preserve"> </w:t>
-      </w:r>
-      <w:proofErr w:type="spellStart"/>
-      <w:r>
-        <w:rPr>
-          <w:sz w:val="26"/>
-          <w:szCs w:val="26"/>
-        </w:rPr>
-        <w:t>số</w:t>
-      </w:r>
-      <w:proofErr w:type="spellEnd"/>
-      <w:r>
-        <w:rPr>
-          <w:sz w:val="26"/>
-          <w:szCs w:val="26"/>
-        </w:rPr>
-        <w:t xml:space="preserve"> ‘- -</w:t>
-      </w:r>
-      <w:proofErr w:type="spellStart"/>
-      <w:r>
-        <w:rPr>
-          <w:sz w:val="26"/>
-          <w:szCs w:val="26"/>
-        </w:rPr>
-        <w:t>working_dir</w:t>
-      </w:r>
-      <w:proofErr w:type="spellEnd"/>
-      <w:proofErr w:type="gramStart"/>
-      <w:r>
-        <w:rPr>
-          <w:sz w:val="26"/>
-          <w:szCs w:val="26"/>
-        </w:rPr>
-        <w:t xml:space="preserve">’  </w:t>
-      </w:r>
-      <w:proofErr w:type="spellStart"/>
-      <w:r>
-        <w:rPr>
-          <w:sz w:val="26"/>
-          <w:szCs w:val="26"/>
-        </w:rPr>
-        <w:t>là</w:t>
-      </w:r>
-      <w:proofErr w:type="spellEnd"/>
-      <w:proofErr w:type="gramEnd"/>
-      <w:r>
-        <w:rPr>
-          <w:sz w:val="26"/>
-          <w:szCs w:val="26"/>
-        </w:rPr>
-        <w:t xml:space="preserve"> </w:t>
-      </w:r>
-      <w:proofErr w:type="spellStart"/>
-      <w:r>
-        <w:rPr>
-          <w:sz w:val="26"/>
-          <w:szCs w:val="26"/>
-        </w:rPr>
-        <w:t>đường</w:t>
-      </w:r>
-      <w:proofErr w:type="spellEnd"/>
-      <w:r>
-        <w:rPr>
-          <w:sz w:val="26"/>
-          <w:szCs w:val="26"/>
-        </w:rPr>
-        <w:t xml:space="preserve"> </w:t>
-      </w:r>
-      <w:proofErr w:type="spellStart"/>
-      <w:r>
-        <w:rPr>
-          <w:sz w:val="26"/>
-          <w:szCs w:val="26"/>
-        </w:rPr>
-        <w:t>dẫn</w:t>
-      </w:r>
-      <w:proofErr w:type="spellEnd"/>
-      <w:r>
-        <w:rPr>
-          <w:sz w:val="26"/>
-          <w:szCs w:val="26"/>
-        </w:rPr>
-        <w:t xml:space="preserve"> </w:t>
-      </w:r>
-      <w:proofErr w:type="spellStart"/>
-      <w:r>
-        <w:rPr>
-          <w:sz w:val="26"/>
-          <w:szCs w:val="26"/>
-        </w:rPr>
-        <w:t>dến</w:t>
-      </w:r>
-      <w:proofErr w:type="spellEnd"/>
-      <w:r>
-        <w:rPr>
-          <w:sz w:val="26"/>
-          <w:szCs w:val="26"/>
-        </w:rPr>
-        <w:t xml:space="preserve"> </w:t>
-      </w:r>
-      <w:proofErr w:type="spellStart"/>
-      <w:r>
-        <w:rPr>
-          <w:sz w:val="26"/>
-          <w:szCs w:val="26"/>
-        </w:rPr>
-        <w:t>thư</w:t>
-      </w:r>
-      <w:proofErr w:type="spellEnd"/>
-      <w:r>
-        <w:rPr>
-          <w:sz w:val="26"/>
-          <w:szCs w:val="26"/>
-        </w:rPr>
-        <w:t xml:space="preserve"> </w:t>
-      </w:r>
-      <w:proofErr w:type="spellStart"/>
-      <w:r>
-        <w:rPr>
-          <w:sz w:val="26"/>
-          <w:szCs w:val="26"/>
-        </w:rPr>
-        <w:t>mục</w:t>
-      </w:r>
-      <w:proofErr w:type="spellEnd"/>
-      <w:r>
-        <w:rPr>
-          <w:sz w:val="26"/>
-          <w:szCs w:val="26"/>
-        </w:rPr>
-        <w:t xml:space="preserve"> “</w:t>
-      </w:r>
-      <w:proofErr w:type="spellStart"/>
-      <w:r>
-        <w:rPr>
-          <w:sz w:val="26"/>
-          <w:szCs w:val="26"/>
-        </w:rPr>
-        <w:t>Setup_File</w:t>
-      </w:r>
-      <w:proofErr w:type="spellEnd"/>
-      <w:r>
-        <w:rPr>
-          <w:sz w:val="26"/>
-          <w:szCs w:val="26"/>
-        </w:rPr>
-        <w:t>”</w:t>
-      </w:r>
-      <w:r>
-        <w:rPr>
-          <w:sz w:val="26"/>
-          <w:szCs w:val="26"/>
-        </w:rPr>
-        <w:t xml:space="preserve"> .</w:t>
-      </w:r>
-      <w:r>
-        <w:rPr>
-          <w:sz w:val="26"/>
-          <w:szCs w:val="26"/>
-        </w:rPr>
-        <w:t xml:space="preserve"> </w:t>
-      </w:r>
-      <w:proofErr w:type="spellStart"/>
-      <w:r>
-        <w:rPr>
-          <w:sz w:val="26"/>
-          <w:szCs w:val="26"/>
-        </w:rPr>
-        <w:t>Nếu</w:t>
-      </w:r>
-      <w:proofErr w:type="spellEnd"/>
-      <w:r>
-        <w:rPr>
-          <w:sz w:val="26"/>
-          <w:szCs w:val="26"/>
-        </w:rPr>
-        <w:t xml:space="preserve"> </w:t>
-      </w:r>
-      <w:proofErr w:type="spellStart"/>
-      <w:r>
-        <w:rPr>
-          <w:sz w:val="26"/>
-          <w:szCs w:val="26"/>
-        </w:rPr>
-        <w:t>thành</w:t>
-      </w:r>
-      <w:proofErr w:type="spellEnd"/>
-      <w:r>
-        <w:rPr>
-          <w:sz w:val="26"/>
-          <w:szCs w:val="26"/>
-        </w:rPr>
-        <w:t xml:space="preserve"> </w:t>
-      </w:r>
-      <w:proofErr w:type="spellStart"/>
-      <w:r>
-        <w:rPr>
-          <w:sz w:val="26"/>
-          <w:szCs w:val="26"/>
-        </w:rPr>
-        <w:t>công</w:t>
-      </w:r>
-      <w:proofErr w:type="spellEnd"/>
-      <w:r>
-        <w:rPr>
-          <w:sz w:val="26"/>
-          <w:szCs w:val="26"/>
-        </w:rPr>
-        <w:t xml:space="preserve"> </w:t>
-      </w:r>
-      <w:proofErr w:type="spellStart"/>
-      <w:r>
-        <w:rPr>
-          <w:sz w:val="26"/>
-          <w:szCs w:val="26"/>
-        </w:rPr>
-        <w:t>thì</w:t>
-      </w:r>
-      <w:proofErr w:type="spellEnd"/>
-      <w:r>
-        <w:rPr>
-          <w:sz w:val="26"/>
-          <w:szCs w:val="26"/>
-        </w:rPr>
-        <w:t xml:space="preserve"> </w:t>
-      </w:r>
-      <w:proofErr w:type="spellStart"/>
-      <w:proofErr w:type="gramStart"/>
-      <w:r>
-        <w:rPr>
-          <w:sz w:val="26"/>
-          <w:szCs w:val="26"/>
-        </w:rPr>
-        <w:t>chương</w:t>
-      </w:r>
-      <w:proofErr w:type="spellEnd"/>
-      <w:r>
-        <w:rPr>
-          <w:sz w:val="26"/>
-          <w:szCs w:val="26"/>
-        </w:rPr>
-        <w:t xml:space="preserve"> </w:t>
-      </w:r>
-      <w:r>
-        <w:rPr>
-          <w:sz w:val="26"/>
-          <w:szCs w:val="26"/>
-        </w:rPr>
-        <w:t xml:space="preserve"> </w:t>
-      </w:r>
-      <w:proofErr w:type="spellStart"/>
-      <w:r>
-        <w:rPr>
-          <w:sz w:val="26"/>
-          <w:szCs w:val="26"/>
-        </w:rPr>
-        <w:t>sẽ</w:t>
-      </w:r>
-      <w:proofErr w:type="spellEnd"/>
-      <w:proofErr w:type="gramEnd"/>
-      <w:r>
-        <w:rPr>
-          <w:sz w:val="26"/>
-          <w:szCs w:val="26"/>
-        </w:rPr>
-        <w:t xml:space="preserve"> </w:t>
-      </w:r>
-      <w:proofErr w:type="spellStart"/>
-      <w:r>
-        <w:rPr>
-          <w:sz w:val="26"/>
-          <w:szCs w:val="26"/>
-        </w:rPr>
-        <w:t>tự</w:t>
-      </w:r>
-      <w:proofErr w:type="spellEnd"/>
-      <w:r>
-        <w:rPr>
-          <w:sz w:val="26"/>
-          <w:szCs w:val="26"/>
-        </w:rPr>
-        <w:t xml:space="preserve"> </w:t>
-      </w:r>
-      <w:proofErr w:type="spellStart"/>
-      <w:r>
-        <w:rPr>
-          <w:sz w:val="26"/>
-          <w:szCs w:val="26"/>
-        </w:rPr>
-        <w:t>sinh</w:t>
-      </w:r>
-      <w:proofErr w:type="spellEnd"/>
-      <w:r>
-        <w:rPr>
-          <w:sz w:val="26"/>
-          <w:szCs w:val="26"/>
-        </w:rPr>
-        <w:t xml:space="preserve"> </w:t>
-      </w:r>
-      <w:proofErr w:type="spellStart"/>
-      <w:r>
-        <w:rPr>
-          <w:sz w:val="26"/>
-          <w:szCs w:val="26"/>
-        </w:rPr>
-        <w:t>ra</w:t>
-      </w:r>
-      <w:proofErr w:type="spellEnd"/>
-      <w:r>
-        <w:rPr>
-          <w:sz w:val="26"/>
-          <w:szCs w:val="26"/>
-        </w:rPr>
-        <w:t xml:space="preserve"> folder “Output” </w:t>
-      </w:r>
-      <w:proofErr w:type="spellStart"/>
-      <w:r>
-        <w:rPr>
-          <w:sz w:val="26"/>
-          <w:szCs w:val="26"/>
-        </w:rPr>
-        <w:t>chứa</w:t>
-      </w:r>
-      <w:proofErr w:type="spellEnd"/>
-      <w:r>
-        <w:rPr>
-          <w:sz w:val="26"/>
-          <w:szCs w:val="26"/>
-        </w:rPr>
-        <w:t xml:space="preserve"> file </w:t>
-      </w:r>
-      <w:proofErr w:type="spellStart"/>
-      <w:r>
-        <w:rPr>
-          <w:sz w:val="26"/>
-          <w:szCs w:val="26"/>
-        </w:rPr>
-        <w:t>cài</w:t>
-      </w:r>
-      <w:proofErr w:type="spellEnd"/>
-      <w:r>
-        <w:rPr>
-          <w:sz w:val="26"/>
-          <w:szCs w:val="26"/>
-        </w:rPr>
-        <w:t xml:space="preserve"> </w:t>
-      </w:r>
-      <w:proofErr w:type="spellStart"/>
-      <w:r>
-        <w:rPr>
-          <w:sz w:val="26"/>
-          <w:szCs w:val="26"/>
-        </w:rPr>
-        <w:t>đặt</w:t>
-      </w:r>
-      <w:proofErr w:type="spellEnd"/>
-      <w:r>
-        <w:rPr>
-          <w:sz w:val="26"/>
-          <w:szCs w:val="26"/>
-        </w:rPr>
-        <w:t xml:space="preserve"> “OneATSSetup.exe”</w:t>
-      </w:r>
-    </w:p>
-    <w:p>
-      <w:pPr>
-        <w:pStyle w:val="ListParagraph"/>
-        <w:ind w:firstLine="720"/>
-        <w:rPr>
-          <w:sz w:val="26"/>
-          <w:szCs w:val="26"/>
-        </w:rPr>
-      </w:pPr>
-    </w:p>
-    <w:p>
-      <w:pPr>
+        <w:jc w:val="center"/>
         <w:rPr>
           <w:sz w:val="26"/>
           <w:szCs w:val="26"/>
@@ -2303,7 +1896,6 @@
           <w:sz w:val="26"/>
           <w:szCs w:val="26"/>
         </w:rPr>
-        <w:lastRenderedPageBreak/>
         <w:drawing>
           <wp:inline distT="0" distB="0" distL="0" distR="0" wp14:anchorId="1F1D63E9" wp14:editId="22517AE6">
             <wp:extent cx="4948518" cy="1240548"/>
@@ -2320,7 +1912,7 @@
                     <pic:cNvPicPr/>
                   </pic:nvPicPr>
                   <pic:blipFill>
-                    <a:blip r:embed="rId10"/>
+                    <a:blip r:embed="rId9"/>
                     <a:stretch>
                       <a:fillRect/>
                     </a:stretch>
@@ -2344,6 +1936,215 @@
     <w:p>
       <w:pPr>
         <w:rPr>
+          <w:i/>
+          <w:iCs/>
+        </w:rPr>
+      </w:pPr>
+      <w:r>
+        <w:rPr>
+          <w:i/>
+          <w:iCs/>
+        </w:rPr>
+        <w:t xml:space="preserve"> </w:t>
+      </w:r>
+      <w:proofErr w:type="spellStart"/>
+      <w:r>
+        <w:rPr>
+          <w:i/>
+          <w:iCs/>
+        </w:rPr>
+        <w:t>Nếu</w:t>
+      </w:r>
+      <w:proofErr w:type="spellEnd"/>
+      <w:r>
+        <w:rPr>
+          <w:i/>
+          <w:iCs/>
+        </w:rPr>
+        <w:t xml:space="preserve"> </w:t>
+      </w:r>
+      <w:proofErr w:type="spellStart"/>
+      <w:r>
+        <w:rPr>
+          <w:i/>
+          <w:iCs/>
+        </w:rPr>
+        <w:t>thành</w:t>
+      </w:r>
+      <w:proofErr w:type="spellEnd"/>
+      <w:r>
+        <w:rPr>
+          <w:i/>
+          <w:iCs/>
+        </w:rPr>
+        <w:t xml:space="preserve"> công </w:t>
+      </w:r>
+      <w:proofErr w:type="spellStart"/>
+      <w:r>
+        <w:rPr>
+          <w:i/>
+          <w:iCs/>
+        </w:rPr>
+        <w:t>thì</w:t>
+      </w:r>
+      <w:proofErr w:type="spellEnd"/>
+      <w:r>
+        <w:rPr>
+          <w:i/>
+          <w:iCs/>
+        </w:rPr>
+        <w:t xml:space="preserve"> </w:t>
+      </w:r>
+      <w:proofErr w:type="spellStart"/>
+      <w:proofErr w:type="gramStart"/>
+      <w:r>
+        <w:rPr>
+          <w:i/>
+          <w:iCs/>
+        </w:rPr>
+        <w:t>chương</w:t>
+      </w:r>
+      <w:proofErr w:type="spellEnd"/>
+      <w:r>
+        <w:rPr>
+          <w:i/>
+          <w:iCs/>
+        </w:rPr>
+        <w:t xml:space="preserve">  </w:t>
+      </w:r>
+      <w:proofErr w:type="spellStart"/>
+      <w:r>
+        <w:rPr>
+          <w:i/>
+          <w:iCs/>
+        </w:rPr>
+        <w:t>sẽ</w:t>
+      </w:r>
+      <w:proofErr w:type="spellEnd"/>
+      <w:proofErr w:type="gramEnd"/>
+      <w:r>
+        <w:rPr>
+          <w:i/>
+          <w:iCs/>
+        </w:rPr>
+        <w:t xml:space="preserve"> </w:t>
+      </w:r>
+      <w:proofErr w:type="spellStart"/>
+      <w:r>
+        <w:rPr>
+          <w:i/>
+          <w:iCs/>
+        </w:rPr>
+        <w:t>tự</w:t>
+      </w:r>
+      <w:proofErr w:type="spellEnd"/>
+      <w:r>
+        <w:rPr>
+          <w:i/>
+          <w:iCs/>
+        </w:rPr>
+        <w:t xml:space="preserve"> </w:t>
+      </w:r>
+      <w:proofErr w:type="spellStart"/>
+      <w:r>
+        <w:rPr>
+          <w:i/>
+          <w:iCs/>
+        </w:rPr>
+        <w:t>sinh</w:t>
+      </w:r>
+      <w:proofErr w:type="spellEnd"/>
+      <w:r>
+        <w:rPr>
+          <w:i/>
+          <w:iCs/>
+        </w:rPr>
+        <w:t xml:space="preserve"> </w:t>
+      </w:r>
+      <w:proofErr w:type="spellStart"/>
+      <w:r>
+        <w:rPr>
+          <w:i/>
+          <w:iCs/>
+        </w:rPr>
+        <w:t>ra</w:t>
+      </w:r>
+      <w:proofErr w:type="spellEnd"/>
+      <w:r>
+        <w:rPr>
+          <w:i/>
+          <w:iCs/>
+        </w:rPr>
+        <w:t xml:space="preserve"> file “config.ini” </w:t>
+      </w:r>
+      <w:proofErr w:type="spellStart"/>
+      <w:r>
+        <w:rPr>
+          <w:i/>
+          <w:iCs/>
+        </w:rPr>
+        <w:t>và</w:t>
+      </w:r>
+      <w:proofErr w:type="spellEnd"/>
+      <w:r>
+        <w:rPr>
+          <w:i/>
+          <w:iCs/>
+        </w:rPr>
+        <w:t xml:space="preserve">  folder “Output” </w:t>
+      </w:r>
+      <w:proofErr w:type="spellStart"/>
+      <w:r>
+        <w:rPr>
+          <w:i/>
+          <w:iCs/>
+        </w:rPr>
+        <w:t>chứa</w:t>
+      </w:r>
+      <w:proofErr w:type="spellEnd"/>
+      <w:r>
+        <w:rPr>
+          <w:i/>
+          <w:iCs/>
+        </w:rPr>
+        <w:t xml:space="preserve"> file </w:t>
+      </w:r>
+      <w:proofErr w:type="spellStart"/>
+      <w:r>
+        <w:rPr>
+          <w:i/>
+          <w:iCs/>
+        </w:rPr>
+        <w:t>cài</w:t>
+      </w:r>
+      <w:proofErr w:type="spellEnd"/>
+      <w:r>
+        <w:rPr>
+          <w:i/>
+          <w:iCs/>
+        </w:rPr>
+        <w:t xml:space="preserve"> </w:t>
+      </w:r>
+      <w:proofErr w:type="spellStart"/>
+      <w:r>
+        <w:rPr>
+          <w:i/>
+          <w:iCs/>
+        </w:rPr>
+        <w:t>đặt</w:t>
+      </w:r>
+      <w:proofErr w:type="spellEnd"/>
+      <w:r>
+        <w:rPr>
+          <w:i/>
+          <w:iCs/>
+        </w:rPr>
+        <w:t xml:space="preserve"> “OneATSSetup.exe”</w:t>
+      </w:r>
+    </w:p>
+    <w:p>
+      <w:pPr>
+        <w:rPr>
           <w:sz w:val="26"/>
           <w:szCs w:val="26"/>
         </w:rPr>
@@ -2378,7 +2179,7 @@
                     <pic:cNvPicPr/>
                   </pic:nvPicPr>
                   <pic:blipFill>
-                    <a:blip r:embed="rId11"/>
+                    <a:blip r:embed="rId10"/>
                     <a:stretch>
                       <a:fillRect/>
                     </a:stretch>
@@ -2481,7 +2282,73 @@
           <w:sz w:val="26"/>
           <w:szCs w:val="26"/>
         </w:rPr>
-        <w:t xml:space="preserve"> script:</w:t>
+        <w:t xml:space="preserve"> script</w:t>
+      </w:r>
+      <w:r>
+        <w:rPr>
+          <w:b/>
+          <w:bCs/>
+          <w:i/>
+          <w:iCs/>
+          <w:sz w:val="26"/>
+          <w:szCs w:val="26"/>
+        </w:rPr>
+        <w:t xml:space="preserve"> “oa_setup_build_script.py”</w:t>
+      </w:r>
+    </w:p>
+    <w:p>
+      <w:pPr>
+        <w:ind w:firstLine="720"/>
+        <w:rPr>
+          <w:b/>
+          <w:bCs/>
+          <w:i/>
+          <w:iCs/>
+          <w:sz w:val="26"/>
+          <w:szCs w:val="26"/>
+        </w:rPr>
+      </w:pPr>
+      <w:proofErr w:type="spellStart"/>
+      <w:r>
+        <w:rPr>
+          <w:i/>
+          <w:iCs/>
+          <w:sz w:val="24"/>
+          <w:szCs w:val="24"/>
+        </w:rPr>
+        <w:t>Ví</w:t>
+      </w:r>
+      <w:proofErr w:type="spellEnd"/>
+      <w:r>
+        <w:rPr>
+          <w:i/>
+          <w:iCs/>
+          <w:sz w:val="24"/>
+          <w:szCs w:val="24"/>
+        </w:rPr>
+        <w:t xml:space="preserve"> </w:t>
+      </w:r>
+      <w:proofErr w:type="spellStart"/>
+      <w:r>
+        <w:rPr>
+          <w:i/>
+          <w:iCs/>
+          <w:sz w:val="24"/>
+          <w:szCs w:val="24"/>
+        </w:rPr>
+        <w:t>dụ</w:t>
+      </w:r>
+      <w:proofErr w:type="spellEnd"/>
+      <w:r>
+        <w:rPr>
+          <w:b/>
+          <w:bCs/>
+          <w:i/>
+          <w:iCs/>
+          <w:sz w:val="26"/>
+          <w:szCs w:val="26"/>
+        </w:rPr>
+        <w:t>:</w:t>
       </w:r>
     </w:p>
     <w:p>
@@ -2580,7 +2447,43 @@
           <w:sz w:val="26"/>
           <w:szCs w:val="26"/>
         </w:rPr>
-        <w:t xml:space="preserve">  config.ini, MongoDBLicense.txt, </w:t>
+        <w:t xml:space="preserve">   MongoDBLicense.txt,</w:t>
+      </w:r>
+      <w:r>
+        <w:rPr>
+          <w:b/>
+          <w:bCs/>
+          <w:sz w:val="26"/>
+          <w:szCs w:val="26"/>
+        </w:rPr>
+        <w:t xml:space="preserve"> </w:t>
+      </w:r>
+      <w:r>
+        <w:rPr>
+          <w:b/>
+          <w:bCs/>
+          <w:sz w:val="26"/>
+          <w:szCs w:val="26"/>
+        </w:rPr>
+        <w:t>config.ini</w:t>
+      </w:r>
+      <w:r>
+        <w:rPr>
+          <w:b/>
+          <w:bCs/>
+          <w:sz w:val="26"/>
+          <w:szCs w:val="26"/>
+        </w:rPr>
+        <w:t>,</w:t>
+      </w:r>
+      <w:r>
+        <w:rPr>
+          <w:b/>
+          <w:bCs/>
+          <w:sz w:val="26"/>
+          <w:szCs w:val="26"/>
+        </w:rPr>
+        <w:t xml:space="preserve"> </w:t>
       </w:r>
       <w:proofErr w:type="spellStart"/>
       <w:r>
@@ -2836,7 +2739,7 @@
         </w:rPr>
         <w:t xml:space="preserve"> </w:t>
       </w:r>
-      <w:hyperlink r:id="rId12" w:history="1">
+      <w:hyperlink r:id="rId11" w:history="1">
         <w:r>
           <w:rPr>
             <w:rStyle w:val="Hyperlink"/>
@@ -2892,15 +2795,13 @@
         </w:rPr>
         <w:t xml:space="preserve"> script </w:t>
       </w:r>
-      <w:proofErr w:type="spellStart"/>
-      <w:r>
-        <w:rPr>
-          <w:sz w:val="26"/>
-          <w:szCs w:val="26"/>
-        </w:rPr>
-        <w:t>sucessful</w:t>
-      </w:r>
-      <w:proofErr w:type="spellEnd"/>
+      <w:r>
+        <w:rPr>
+          <w:sz w:val="26"/>
+          <w:szCs w:val="26"/>
+        </w:rPr>
+        <w:t>successful:</w:t>
+      </w:r>
     </w:p>
     <w:p>
       <w:pPr>
@@ -2931,7 +2832,7 @@
                     <pic:cNvPicPr/>
                   </pic:nvPicPr>
                   <pic:blipFill>
-                    <a:blip r:embed="rId13"/>
+                    <a:blip r:embed="rId12"/>
                     <a:stretch>
                       <a:fillRect/>
                     </a:stretch>

</xml_diff>

<commit_message>
Pass agrument to His setup module
</commit_message>
<xml_diff>
--- a/OneATSSetup Build Guide.docx
+++ b/OneATSSetup Build Guide.docx
@@ -11,14 +11,25 @@
           <w:szCs w:val="26"/>
         </w:rPr>
       </w:pPr>
-      <w:r>
-        <w:rPr>
-          <w:b/>
-          <w:bCs/>
-          <w:sz w:val="26"/>
-          <w:szCs w:val="26"/>
-        </w:rPr>
-        <w:t>OneATSSetup Build Guide</w:t>
+      <w:proofErr w:type="spellStart"/>
+      <w:r>
+        <w:rPr>
+          <w:b/>
+          <w:bCs/>
+          <w:sz w:val="26"/>
+          <w:szCs w:val="26"/>
+        </w:rPr>
+        <w:t>OneATSSetup</w:t>
+      </w:r>
+      <w:proofErr w:type="spellEnd"/>
+      <w:r>
+        <w:rPr>
+          <w:b/>
+          <w:bCs/>
+          <w:sz w:val="26"/>
+          <w:szCs w:val="26"/>
+        </w:rPr>
+        <w:t xml:space="preserve"> Build Guide</w:t>
       </w:r>
     </w:p>
     <w:p>
@@ -130,7 +141,23 @@
           <w:sz w:val="26"/>
           <w:szCs w:val="26"/>
         </w:rPr>
-        <w:t xml:space="preserve"> (Inno Setup Compiler version 6.2.1)</w:t>
+        <w:t xml:space="preserve"> (</w:t>
+      </w:r>
+      <w:proofErr w:type="spellStart"/>
+      <w:r>
+        <w:rPr>
+          <w:sz w:val="26"/>
+          <w:szCs w:val="26"/>
+        </w:rPr>
+        <w:t>Inno</w:t>
+      </w:r>
+      <w:proofErr w:type="spellEnd"/>
+      <w:r>
+        <w:rPr>
+          <w:sz w:val="26"/>
+          <w:szCs w:val="26"/>
+        </w:rPr>
+        <w:t xml:space="preserve"> Setup Compiler version 6.2.1)</w:t>
       </w:r>
     </w:p>
     <w:p>
@@ -267,47 +294,309 @@
           <w:szCs w:val="26"/>
         </w:rPr>
       </w:pPr>
-      <w:r>
-        <w:rPr>
-          <w:sz w:val="26"/>
-          <w:szCs w:val="26"/>
-        </w:rPr>
-        <w:t>Tạo một thư mục</w:t>
-      </w:r>
-      <w:r>
-        <w:rPr>
-          <w:sz w:val="26"/>
-          <w:szCs w:val="26"/>
-        </w:rPr>
-        <w:t xml:space="preserve"> chứa các file cài đặt</w:t>
-      </w:r>
-      <w:r>
-        <w:rPr>
-          <w:sz w:val="26"/>
-          <w:szCs w:val="26"/>
-        </w:rPr>
-        <w:t xml:space="preserve"> (ở đây là folder “Setup_File”)</w:t>
-      </w:r>
-      <w:r>
-        <w:rPr>
-          <w:sz w:val="26"/>
-          <w:szCs w:val="26"/>
-        </w:rPr>
-        <w:t xml:space="preserve"> </w:t>
-      </w:r>
-      <w:r>
-        <w:rPr>
-          <w:sz w:val="26"/>
-          <w:szCs w:val="26"/>
-        </w:rPr>
-        <w:t xml:space="preserve"> với cấu trúc tree như hình</w:t>
-      </w:r>
-      <w:r>
-        <w:rPr>
-          <w:sz w:val="26"/>
-          <w:szCs w:val="26"/>
-        </w:rPr>
-        <w:t xml:space="preserve"> (bao gồm 1 folder “Third-party” và các module cài đặt)</w:t>
+      <w:proofErr w:type="spellStart"/>
+      <w:r>
+        <w:rPr>
+          <w:sz w:val="26"/>
+          <w:szCs w:val="26"/>
+        </w:rPr>
+        <w:t>Tạo</w:t>
+      </w:r>
+      <w:proofErr w:type="spellEnd"/>
+      <w:r>
+        <w:rPr>
+          <w:sz w:val="26"/>
+          <w:szCs w:val="26"/>
+        </w:rPr>
+        <w:t xml:space="preserve"> </w:t>
+      </w:r>
+      <w:proofErr w:type="spellStart"/>
+      <w:r>
+        <w:rPr>
+          <w:sz w:val="26"/>
+          <w:szCs w:val="26"/>
+        </w:rPr>
+        <w:t>một</w:t>
+      </w:r>
+      <w:proofErr w:type="spellEnd"/>
+      <w:r>
+        <w:rPr>
+          <w:sz w:val="26"/>
+          <w:szCs w:val="26"/>
+        </w:rPr>
+        <w:t xml:space="preserve"> </w:t>
+      </w:r>
+      <w:proofErr w:type="spellStart"/>
+      <w:r>
+        <w:rPr>
+          <w:sz w:val="26"/>
+          <w:szCs w:val="26"/>
+        </w:rPr>
+        <w:t>thư</w:t>
+      </w:r>
+      <w:proofErr w:type="spellEnd"/>
+      <w:r>
+        <w:rPr>
+          <w:sz w:val="26"/>
+          <w:szCs w:val="26"/>
+        </w:rPr>
+        <w:t xml:space="preserve"> </w:t>
+      </w:r>
+      <w:proofErr w:type="spellStart"/>
+      <w:r>
+        <w:rPr>
+          <w:sz w:val="26"/>
+          <w:szCs w:val="26"/>
+        </w:rPr>
+        <w:t>mục</w:t>
+      </w:r>
+      <w:proofErr w:type="spellEnd"/>
+      <w:r>
+        <w:rPr>
+          <w:sz w:val="26"/>
+          <w:szCs w:val="26"/>
+        </w:rPr>
+        <w:t xml:space="preserve"> </w:t>
+      </w:r>
+      <w:proofErr w:type="spellStart"/>
+      <w:r>
+        <w:rPr>
+          <w:sz w:val="26"/>
+          <w:szCs w:val="26"/>
+        </w:rPr>
+        <w:t>chứa</w:t>
+      </w:r>
+      <w:proofErr w:type="spellEnd"/>
+      <w:r>
+        <w:rPr>
+          <w:sz w:val="26"/>
+          <w:szCs w:val="26"/>
+        </w:rPr>
+        <w:t xml:space="preserve"> các file </w:t>
+      </w:r>
+      <w:proofErr w:type="spellStart"/>
+      <w:r>
+        <w:rPr>
+          <w:sz w:val="26"/>
+          <w:szCs w:val="26"/>
+        </w:rPr>
+        <w:t>cài</w:t>
+      </w:r>
+      <w:proofErr w:type="spellEnd"/>
+      <w:r>
+        <w:rPr>
+          <w:sz w:val="26"/>
+          <w:szCs w:val="26"/>
+        </w:rPr>
+        <w:t xml:space="preserve"> </w:t>
+      </w:r>
+      <w:proofErr w:type="spellStart"/>
+      <w:r>
+        <w:rPr>
+          <w:sz w:val="26"/>
+          <w:szCs w:val="26"/>
+        </w:rPr>
+        <w:t>đặt</w:t>
+      </w:r>
+      <w:proofErr w:type="spellEnd"/>
+      <w:r>
+        <w:rPr>
+          <w:sz w:val="26"/>
+          <w:szCs w:val="26"/>
+        </w:rPr>
+        <w:t xml:space="preserve"> (ở </w:t>
+      </w:r>
+      <w:proofErr w:type="spellStart"/>
+      <w:r>
+        <w:rPr>
+          <w:sz w:val="26"/>
+          <w:szCs w:val="26"/>
+        </w:rPr>
+        <w:t>đây</w:t>
+      </w:r>
+      <w:proofErr w:type="spellEnd"/>
+      <w:r>
+        <w:rPr>
+          <w:sz w:val="26"/>
+          <w:szCs w:val="26"/>
+        </w:rPr>
+        <w:t xml:space="preserve"> </w:t>
+      </w:r>
+      <w:proofErr w:type="spellStart"/>
+      <w:r>
+        <w:rPr>
+          <w:sz w:val="26"/>
+          <w:szCs w:val="26"/>
+        </w:rPr>
+        <w:t>là</w:t>
+      </w:r>
+      <w:proofErr w:type="spellEnd"/>
+      <w:r>
+        <w:rPr>
+          <w:sz w:val="26"/>
+          <w:szCs w:val="26"/>
+        </w:rPr>
+        <w:t xml:space="preserve"> folder “</w:t>
+      </w:r>
+      <w:proofErr w:type="spellStart"/>
+      <w:r>
+        <w:rPr>
+          <w:sz w:val="26"/>
+          <w:szCs w:val="26"/>
+        </w:rPr>
+        <w:t>Setup_File</w:t>
+      </w:r>
+      <w:proofErr w:type="spellEnd"/>
+      <w:proofErr w:type="gramStart"/>
+      <w:r>
+        <w:rPr>
+          <w:sz w:val="26"/>
+          <w:szCs w:val="26"/>
+        </w:rPr>
+        <w:t>”)</w:t>
+      </w:r>
+      <w:r>
+        <w:rPr>
+          <w:sz w:val="26"/>
+          <w:szCs w:val="26"/>
+        </w:rPr>
+        <w:t xml:space="preserve"> </w:t>
+      </w:r>
+      <w:r>
+        <w:rPr>
+          <w:sz w:val="26"/>
+          <w:szCs w:val="26"/>
+        </w:rPr>
+        <w:t xml:space="preserve"> </w:t>
+      </w:r>
+      <w:proofErr w:type="spellStart"/>
+      <w:r>
+        <w:rPr>
+          <w:sz w:val="26"/>
+          <w:szCs w:val="26"/>
+        </w:rPr>
+        <w:t>với</w:t>
+      </w:r>
+      <w:proofErr w:type="spellEnd"/>
+      <w:proofErr w:type="gramEnd"/>
+      <w:r>
+        <w:rPr>
+          <w:sz w:val="26"/>
+          <w:szCs w:val="26"/>
+        </w:rPr>
+        <w:t xml:space="preserve"> </w:t>
+      </w:r>
+      <w:proofErr w:type="spellStart"/>
+      <w:r>
+        <w:rPr>
+          <w:sz w:val="26"/>
+          <w:szCs w:val="26"/>
+        </w:rPr>
+        <w:t>cấu</w:t>
+      </w:r>
+      <w:proofErr w:type="spellEnd"/>
+      <w:r>
+        <w:rPr>
+          <w:sz w:val="26"/>
+          <w:szCs w:val="26"/>
+        </w:rPr>
+        <w:t xml:space="preserve"> </w:t>
+      </w:r>
+      <w:proofErr w:type="spellStart"/>
+      <w:r>
+        <w:rPr>
+          <w:sz w:val="26"/>
+          <w:szCs w:val="26"/>
+        </w:rPr>
+        <w:t>trúc</w:t>
+      </w:r>
+      <w:proofErr w:type="spellEnd"/>
+      <w:r>
+        <w:rPr>
+          <w:sz w:val="26"/>
+          <w:szCs w:val="26"/>
+        </w:rPr>
+        <w:t xml:space="preserve"> tree </w:t>
+      </w:r>
+      <w:proofErr w:type="spellStart"/>
+      <w:r>
+        <w:rPr>
+          <w:sz w:val="26"/>
+          <w:szCs w:val="26"/>
+        </w:rPr>
+        <w:t>như</w:t>
+      </w:r>
+      <w:proofErr w:type="spellEnd"/>
+      <w:r>
+        <w:rPr>
+          <w:sz w:val="26"/>
+          <w:szCs w:val="26"/>
+        </w:rPr>
+        <w:t xml:space="preserve"> </w:t>
+      </w:r>
+      <w:proofErr w:type="spellStart"/>
+      <w:r>
+        <w:rPr>
+          <w:sz w:val="26"/>
+          <w:szCs w:val="26"/>
+        </w:rPr>
+        <w:t>hình</w:t>
+      </w:r>
+      <w:proofErr w:type="spellEnd"/>
+      <w:r>
+        <w:rPr>
+          <w:sz w:val="26"/>
+          <w:szCs w:val="26"/>
+        </w:rPr>
+        <w:t xml:space="preserve"> (bao </w:t>
+      </w:r>
+      <w:proofErr w:type="spellStart"/>
+      <w:r>
+        <w:rPr>
+          <w:sz w:val="26"/>
+          <w:szCs w:val="26"/>
+        </w:rPr>
+        <w:t>gồm</w:t>
+      </w:r>
+      <w:proofErr w:type="spellEnd"/>
+      <w:r>
+        <w:rPr>
+          <w:sz w:val="26"/>
+          <w:szCs w:val="26"/>
+        </w:rPr>
+        <w:t xml:space="preserve"> 1 folder “Third-party” và các module </w:t>
+      </w:r>
+      <w:proofErr w:type="spellStart"/>
+      <w:r>
+        <w:rPr>
+          <w:sz w:val="26"/>
+          <w:szCs w:val="26"/>
+        </w:rPr>
+        <w:t>cài</w:t>
+      </w:r>
+      <w:proofErr w:type="spellEnd"/>
+      <w:r>
+        <w:rPr>
+          <w:sz w:val="26"/>
+          <w:szCs w:val="26"/>
+        </w:rPr>
+        <w:t xml:space="preserve"> </w:t>
+      </w:r>
+      <w:proofErr w:type="spellStart"/>
+      <w:r>
+        <w:rPr>
+          <w:sz w:val="26"/>
+          <w:szCs w:val="26"/>
+        </w:rPr>
+        <w:t>đặt</w:t>
+      </w:r>
+      <w:proofErr w:type="spellEnd"/>
+      <w:r>
+        <w:rPr>
+          <w:sz w:val="26"/>
+          <w:szCs w:val="26"/>
+        </w:rPr>
+        <w:t>)</w:t>
       </w:r>
       <w:r>
         <w:rPr>
@@ -341,10 +630,10 @@
           <w:szCs w:val="26"/>
         </w:rPr>
         <w:drawing>
-          <wp:inline distT="0" distB="0" distL="0" distR="0" wp14:anchorId="314BDA21" wp14:editId="45FC0133">
-            <wp:extent cx="5010849" cy="2457793"/>
+          <wp:inline distT="0" distB="0" distL="0" distR="0" wp14:anchorId="0A14C09B" wp14:editId="592DA2EB">
+            <wp:extent cx="4553585" cy="2210108"/>
             <wp:effectExtent l="0" t="0" r="0" b="0"/>
-            <wp:docPr id="1" name="Picture 1"/>
+            <wp:docPr id="1" name="Picture 1" descr="Text&#10;&#10;Description automatically generated"/>
             <wp:cNvGraphicFramePr>
               <a:graphicFrameLocks xmlns:a="http://schemas.openxmlformats.org/drawingml/2006/main" noChangeAspect="1"/>
             </wp:cNvGraphicFramePr>
@@ -352,7 +641,7 @@
               <a:graphicData uri="http://schemas.openxmlformats.org/drawingml/2006/picture">
                 <pic:pic xmlns:pic="http://schemas.openxmlformats.org/drawingml/2006/picture">
                   <pic:nvPicPr>
-                    <pic:cNvPr id="1" name=""/>
+                    <pic:cNvPr id="1" name="Picture 1" descr="Text&#10;&#10;Description automatically generated"/>
                     <pic:cNvPicPr/>
                   </pic:nvPicPr>
                   <pic:blipFill>
@@ -364,7 +653,7 @@
                   <pic:spPr>
                     <a:xfrm>
                       <a:off x="0" y="0"/>
-                      <a:ext cx="5010849" cy="2457793"/>
+                      <a:ext cx="4553585" cy="2210108"/>
                     </a:xfrm>
                     <a:prstGeom prst="rect">
                       <a:avLst/>
@@ -403,12 +692,117 @@
           <w:szCs w:val="26"/>
         </w:rPr>
       </w:pPr>
-      <w:r>
-        <w:rPr>
-          <w:sz w:val="26"/>
-          <w:szCs w:val="26"/>
-        </w:rPr>
-        <w:t>Cấu trúc thư mục “Third-party” như hình sau:</w:t>
+      <w:proofErr w:type="spellStart"/>
+      <w:r>
+        <w:rPr>
+          <w:sz w:val="26"/>
+          <w:szCs w:val="26"/>
+        </w:rPr>
+        <w:t>Cấu</w:t>
+      </w:r>
+      <w:proofErr w:type="spellEnd"/>
+      <w:r>
+        <w:rPr>
+          <w:sz w:val="26"/>
+          <w:szCs w:val="26"/>
+        </w:rPr>
+        <w:t xml:space="preserve"> </w:t>
+      </w:r>
+      <w:proofErr w:type="spellStart"/>
+      <w:r>
+        <w:rPr>
+          <w:sz w:val="26"/>
+          <w:szCs w:val="26"/>
+        </w:rPr>
+        <w:t>trúc</w:t>
+      </w:r>
+      <w:proofErr w:type="spellEnd"/>
+      <w:r>
+        <w:rPr>
+          <w:sz w:val="26"/>
+          <w:szCs w:val="26"/>
+        </w:rPr>
+        <w:t xml:space="preserve"> </w:t>
+      </w:r>
+      <w:proofErr w:type="spellStart"/>
+      <w:r>
+        <w:rPr>
+          <w:sz w:val="26"/>
+          <w:szCs w:val="26"/>
+        </w:rPr>
+        <w:t>thư</w:t>
+      </w:r>
+      <w:proofErr w:type="spellEnd"/>
+      <w:r>
+        <w:rPr>
+          <w:sz w:val="26"/>
+          <w:szCs w:val="26"/>
+        </w:rPr>
+        <w:t xml:space="preserve"> </w:t>
+      </w:r>
+      <w:proofErr w:type="spellStart"/>
+      <w:r>
+        <w:rPr>
+          <w:sz w:val="26"/>
+          <w:szCs w:val="26"/>
+        </w:rPr>
+        <w:t>mục</w:t>
+      </w:r>
+      <w:proofErr w:type="spellEnd"/>
+      <w:r>
+        <w:rPr>
+          <w:sz w:val="26"/>
+          <w:szCs w:val="26"/>
+        </w:rPr>
+        <w:t xml:space="preserve"> “Third-party” </w:t>
+      </w:r>
+      <w:proofErr w:type="spellStart"/>
+      <w:r>
+        <w:rPr>
+          <w:sz w:val="26"/>
+          <w:szCs w:val="26"/>
+        </w:rPr>
+        <w:t>như</w:t>
+      </w:r>
+      <w:proofErr w:type="spellEnd"/>
+      <w:r>
+        <w:rPr>
+          <w:sz w:val="26"/>
+          <w:szCs w:val="26"/>
+        </w:rPr>
+        <w:t xml:space="preserve"> </w:t>
+      </w:r>
+      <w:proofErr w:type="spellStart"/>
+      <w:r>
+        <w:rPr>
+          <w:sz w:val="26"/>
+          <w:szCs w:val="26"/>
+        </w:rPr>
+        <w:t>hình</w:t>
+      </w:r>
+      <w:proofErr w:type="spellEnd"/>
+      <w:r>
+        <w:rPr>
+          <w:sz w:val="26"/>
+          <w:szCs w:val="26"/>
+        </w:rPr>
+        <w:t xml:space="preserve"> </w:t>
+      </w:r>
+      <w:proofErr w:type="spellStart"/>
+      <w:r>
+        <w:rPr>
+          <w:sz w:val="26"/>
+          <w:szCs w:val="26"/>
+        </w:rPr>
+        <w:t>sau</w:t>
+      </w:r>
+      <w:proofErr w:type="spellEnd"/>
+      <w:r>
+        <w:rPr>
+          <w:sz w:val="26"/>
+          <w:szCs w:val="26"/>
+        </w:rPr>
+        <w:t>:</w:t>
       </w:r>
     </w:p>
     <w:p>
@@ -436,10 +830,10 @@
         </w:rPr>
         <w:lastRenderedPageBreak/>
         <w:drawing>
-          <wp:inline distT="0" distB="0" distL="0" distR="0" wp14:anchorId="369E868C" wp14:editId="2FE9D578">
-            <wp:extent cx="4769224" cy="4565873"/>
-            <wp:effectExtent l="0" t="0" r="0" b="6350"/>
-            <wp:docPr id="9" name="Picture 9"/>
+          <wp:inline distT="0" distB="0" distL="0" distR="0" wp14:anchorId="68ECBB29" wp14:editId="5CD5070F">
+            <wp:extent cx="4563112" cy="4848902"/>
+            <wp:effectExtent l="0" t="0" r="8890" b="8890"/>
+            <wp:docPr id="2" name="Picture 2"/>
             <wp:cNvGraphicFramePr>
               <a:graphicFrameLocks xmlns:a="http://schemas.openxmlformats.org/drawingml/2006/main" noChangeAspect="1"/>
             </wp:cNvGraphicFramePr>
@@ -459,7 +853,7 @@
                   <pic:spPr>
                     <a:xfrm>
                       <a:off x="0" y="0"/>
-                      <a:ext cx="4820548" cy="4615009"/>
+                      <a:ext cx="4563112" cy="4848902"/>
                     </a:xfrm>
                     <a:prstGeom prst="rect">
                       <a:avLst/>
@@ -481,12 +875,37 @@
           <w:szCs w:val="26"/>
         </w:rPr>
       </w:pPr>
-      <w:r>
-        <w:rPr>
-          <w:sz w:val="26"/>
-          <w:szCs w:val="26"/>
-        </w:rPr>
-        <w:t xml:space="preserve">Trong đó </w:t>
+      <w:proofErr w:type="spellStart"/>
+      <w:r>
+        <w:rPr>
+          <w:sz w:val="26"/>
+          <w:szCs w:val="26"/>
+        </w:rPr>
+        <w:t>Trong</w:t>
+      </w:r>
+      <w:proofErr w:type="spellEnd"/>
+      <w:r>
+        <w:rPr>
+          <w:sz w:val="26"/>
+          <w:szCs w:val="26"/>
+        </w:rPr>
+        <w:t xml:space="preserve"> </w:t>
+      </w:r>
+      <w:proofErr w:type="spellStart"/>
+      <w:r>
+        <w:rPr>
+          <w:sz w:val="26"/>
+          <w:szCs w:val="26"/>
+        </w:rPr>
+        <w:t>đó</w:t>
+      </w:r>
+      <w:proofErr w:type="spellEnd"/>
+      <w:r>
+        <w:rPr>
+          <w:sz w:val="26"/>
+          <w:szCs w:val="26"/>
+        </w:rPr>
+        <w:t xml:space="preserve"> </w:t>
       </w:r>
       <w:r>
         <w:rPr>
@@ -500,7 +919,343 @@
           <w:sz w:val="26"/>
           <w:szCs w:val="26"/>
         </w:rPr>
-        <w:t>ác thư mục được nén sẵn (MongoDB Initiate, opc-core-component…) thì giải nén và copy vào thư mục tổng theo cấu trúc như các hình trên, ( lưu ý vị trí file “MongoDBLicense.txt”</w:t>
+        <w:t xml:space="preserve">ác </w:t>
+      </w:r>
+      <w:proofErr w:type="spellStart"/>
+      <w:r>
+        <w:rPr>
+          <w:sz w:val="26"/>
+          <w:szCs w:val="26"/>
+        </w:rPr>
+        <w:t>thư</w:t>
+      </w:r>
+      <w:proofErr w:type="spellEnd"/>
+      <w:r>
+        <w:rPr>
+          <w:sz w:val="26"/>
+          <w:szCs w:val="26"/>
+        </w:rPr>
+        <w:t xml:space="preserve"> </w:t>
+      </w:r>
+      <w:proofErr w:type="spellStart"/>
+      <w:r>
+        <w:rPr>
+          <w:sz w:val="26"/>
+          <w:szCs w:val="26"/>
+        </w:rPr>
+        <w:t>mục</w:t>
+      </w:r>
+      <w:proofErr w:type="spellEnd"/>
+      <w:r>
+        <w:rPr>
+          <w:sz w:val="26"/>
+          <w:szCs w:val="26"/>
+        </w:rPr>
+        <w:t xml:space="preserve"> được </w:t>
+      </w:r>
+      <w:proofErr w:type="spellStart"/>
+      <w:r>
+        <w:rPr>
+          <w:sz w:val="26"/>
+          <w:szCs w:val="26"/>
+        </w:rPr>
+        <w:t>nén</w:t>
+      </w:r>
+      <w:proofErr w:type="spellEnd"/>
+      <w:r>
+        <w:rPr>
+          <w:sz w:val="26"/>
+          <w:szCs w:val="26"/>
+        </w:rPr>
+        <w:t xml:space="preserve"> </w:t>
+      </w:r>
+      <w:proofErr w:type="spellStart"/>
+      <w:r>
+        <w:rPr>
+          <w:sz w:val="26"/>
+          <w:szCs w:val="26"/>
+        </w:rPr>
+        <w:t>sẵn</w:t>
+      </w:r>
+      <w:proofErr w:type="spellEnd"/>
+      <w:r>
+        <w:rPr>
+          <w:sz w:val="26"/>
+          <w:szCs w:val="26"/>
+        </w:rPr>
+        <w:t xml:space="preserve"> (MongoDB Initiate, </w:t>
+      </w:r>
+      <w:proofErr w:type="spellStart"/>
+      <w:r>
+        <w:rPr>
+          <w:sz w:val="26"/>
+          <w:szCs w:val="26"/>
+        </w:rPr>
+        <w:t>opc</w:t>
+      </w:r>
+      <w:proofErr w:type="spellEnd"/>
+      <w:r>
+        <w:rPr>
+          <w:sz w:val="26"/>
+          <w:szCs w:val="26"/>
+        </w:rPr>
+        <w:t xml:space="preserve">-core-component…) </w:t>
+      </w:r>
+      <w:proofErr w:type="spellStart"/>
+      <w:r>
+        <w:rPr>
+          <w:sz w:val="26"/>
+          <w:szCs w:val="26"/>
+        </w:rPr>
+        <w:t>thì</w:t>
+      </w:r>
+      <w:proofErr w:type="spellEnd"/>
+      <w:r>
+        <w:rPr>
+          <w:sz w:val="26"/>
+          <w:szCs w:val="26"/>
+        </w:rPr>
+        <w:t xml:space="preserve"> </w:t>
+      </w:r>
+      <w:proofErr w:type="spellStart"/>
+      <w:r>
+        <w:rPr>
+          <w:sz w:val="26"/>
+          <w:szCs w:val="26"/>
+        </w:rPr>
+        <w:t>giải</w:t>
+      </w:r>
+      <w:proofErr w:type="spellEnd"/>
+      <w:r>
+        <w:rPr>
+          <w:sz w:val="26"/>
+          <w:szCs w:val="26"/>
+        </w:rPr>
+        <w:t xml:space="preserve"> </w:t>
+      </w:r>
+      <w:proofErr w:type="spellStart"/>
+      <w:r>
+        <w:rPr>
+          <w:sz w:val="26"/>
+          <w:szCs w:val="26"/>
+        </w:rPr>
+        <w:t>nén</w:t>
+      </w:r>
+      <w:proofErr w:type="spellEnd"/>
+      <w:r>
+        <w:rPr>
+          <w:sz w:val="26"/>
+          <w:szCs w:val="26"/>
+        </w:rPr>
+        <w:t xml:space="preserve"> và copy </w:t>
+      </w:r>
+      <w:proofErr w:type="spellStart"/>
+      <w:r>
+        <w:rPr>
+          <w:sz w:val="26"/>
+          <w:szCs w:val="26"/>
+        </w:rPr>
+        <w:t>vào</w:t>
+      </w:r>
+      <w:proofErr w:type="spellEnd"/>
+      <w:r>
+        <w:rPr>
+          <w:sz w:val="26"/>
+          <w:szCs w:val="26"/>
+        </w:rPr>
+        <w:t xml:space="preserve"> </w:t>
+      </w:r>
+      <w:proofErr w:type="spellStart"/>
+      <w:r>
+        <w:rPr>
+          <w:sz w:val="26"/>
+          <w:szCs w:val="26"/>
+        </w:rPr>
+        <w:t>thư</w:t>
+      </w:r>
+      <w:proofErr w:type="spellEnd"/>
+      <w:r>
+        <w:rPr>
+          <w:sz w:val="26"/>
+          <w:szCs w:val="26"/>
+        </w:rPr>
+        <w:t xml:space="preserve"> </w:t>
+      </w:r>
+      <w:proofErr w:type="spellStart"/>
+      <w:r>
+        <w:rPr>
+          <w:sz w:val="26"/>
+          <w:szCs w:val="26"/>
+        </w:rPr>
+        <w:t>mục</w:t>
+      </w:r>
+      <w:proofErr w:type="spellEnd"/>
+      <w:r>
+        <w:rPr>
+          <w:sz w:val="26"/>
+          <w:szCs w:val="26"/>
+        </w:rPr>
+        <w:t xml:space="preserve"> </w:t>
+      </w:r>
+      <w:proofErr w:type="spellStart"/>
+      <w:r>
+        <w:rPr>
+          <w:sz w:val="26"/>
+          <w:szCs w:val="26"/>
+        </w:rPr>
+        <w:t>tổng</w:t>
+      </w:r>
+      <w:proofErr w:type="spellEnd"/>
+      <w:r>
+        <w:rPr>
+          <w:sz w:val="26"/>
+          <w:szCs w:val="26"/>
+        </w:rPr>
+        <w:t xml:space="preserve"> </w:t>
+      </w:r>
+      <w:proofErr w:type="spellStart"/>
+      <w:r>
+        <w:rPr>
+          <w:sz w:val="26"/>
+          <w:szCs w:val="26"/>
+        </w:rPr>
+        <w:t>theo</w:t>
+      </w:r>
+      <w:proofErr w:type="spellEnd"/>
+      <w:r>
+        <w:rPr>
+          <w:sz w:val="26"/>
+          <w:szCs w:val="26"/>
+        </w:rPr>
+        <w:t xml:space="preserve"> </w:t>
+      </w:r>
+      <w:proofErr w:type="spellStart"/>
+      <w:r>
+        <w:rPr>
+          <w:sz w:val="26"/>
+          <w:szCs w:val="26"/>
+        </w:rPr>
+        <w:t>cấu</w:t>
+      </w:r>
+      <w:proofErr w:type="spellEnd"/>
+      <w:r>
+        <w:rPr>
+          <w:sz w:val="26"/>
+          <w:szCs w:val="26"/>
+        </w:rPr>
+        <w:t xml:space="preserve"> </w:t>
+      </w:r>
+      <w:proofErr w:type="spellStart"/>
+      <w:r>
+        <w:rPr>
+          <w:sz w:val="26"/>
+          <w:szCs w:val="26"/>
+        </w:rPr>
+        <w:t>trúc</w:t>
+      </w:r>
+      <w:proofErr w:type="spellEnd"/>
+      <w:r>
+        <w:rPr>
+          <w:sz w:val="26"/>
+          <w:szCs w:val="26"/>
+        </w:rPr>
+        <w:t xml:space="preserve"> </w:t>
+      </w:r>
+      <w:proofErr w:type="spellStart"/>
+      <w:r>
+        <w:rPr>
+          <w:sz w:val="26"/>
+          <w:szCs w:val="26"/>
+        </w:rPr>
+        <w:t>như</w:t>
+      </w:r>
+      <w:proofErr w:type="spellEnd"/>
+      <w:r>
+        <w:rPr>
+          <w:sz w:val="26"/>
+          <w:szCs w:val="26"/>
+        </w:rPr>
+        <w:t xml:space="preserve"> các </w:t>
+      </w:r>
+      <w:proofErr w:type="spellStart"/>
+      <w:r>
+        <w:rPr>
+          <w:sz w:val="26"/>
+          <w:szCs w:val="26"/>
+        </w:rPr>
+        <w:t>hình</w:t>
+      </w:r>
+      <w:proofErr w:type="spellEnd"/>
+      <w:r>
+        <w:rPr>
+          <w:sz w:val="26"/>
+          <w:szCs w:val="26"/>
+        </w:rPr>
+        <w:t xml:space="preserve"> </w:t>
+      </w:r>
+      <w:proofErr w:type="spellStart"/>
+      <w:r>
+        <w:rPr>
+          <w:sz w:val="26"/>
+          <w:szCs w:val="26"/>
+        </w:rPr>
+        <w:t>trên</w:t>
+      </w:r>
+      <w:proofErr w:type="spellEnd"/>
+      <w:r>
+        <w:rPr>
+          <w:sz w:val="26"/>
+          <w:szCs w:val="26"/>
+        </w:rPr>
+        <w:t xml:space="preserve">, ( </w:t>
+      </w:r>
+      <w:proofErr w:type="spellStart"/>
+      <w:r>
+        <w:rPr>
+          <w:sz w:val="26"/>
+          <w:szCs w:val="26"/>
+        </w:rPr>
+        <w:t>lưu</w:t>
+      </w:r>
+      <w:proofErr w:type="spellEnd"/>
+      <w:r>
+        <w:rPr>
+          <w:sz w:val="26"/>
+          <w:szCs w:val="26"/>
+        </w:rPr>
+        <w:t xml:space="preserve"> ý </w:t>
+      </w:r>
+      <w:proofErr w:type="spellStart"/>
+      <w:r>
+        <w:rPr>
+          <w:sz w:val="26"/>
+          <w:szCs w:val="26"/>
+        </w:rPr>
+        <w:t>vị</w:t>
+      </w:r>
+      <w:proofErr w:type="spellEnd"/>
+      <w:r>
+        <w:rPr>
+          <w:sz w:val="26"/>
+          <w:szCs w:val="26"/>
+        </w:rPr>
+        <w:t xml:space="preserve"> </w:t>
+      </w:r>
+      <w:proofErr w:type="spellStart"/>
+      <w:r>
+        <w:rPr>
+          <w:sz w:val="26"/>
+          <w:szCs w:val="26"/>
+        </w:rPr>
+        <w:t>trí</w:t>
+      </w:r>
+      <w:proofErr w:type="spellEnd"/>
+      <w:r>
+        <w:rPr>
+          <w:sz w:val="26"/>
+          <w:szCs w:val="26"/>
+        </w:rPr>
+        <w:t xml:space="preserve"> file “MongoDBLicense.txt”</w:t>
       </w:r>
       <w:r>
         <w:rPr>
@@ -532,7 +1287,165 @@
           <w:sz w:val="26"/>
           <w:szCs w:val="26"/>
         </w:rPr>
-        <w:t xml:space="preserve"> được đặt trong thư mục “Third-party” và file cài MongoDB đặt ở thư mục “source”</w:t>
+        <w:t xml:space="preserve"> được </w:t>
+      </w:r>
+      <w:proofErr w:type="spellStart"/>
+      <w:r>
+        <w:rPr>
+          <w:sz w:val="26"/>
+          <w:szCs w:val="26"/>
+        </w:rPr>
+        <w:t>đặt</w:t>
+      </w:r>
+      <w:proofErr w:type="spellEnd"/>
+      <w:r>
+        <w:rPr>
+          <w:sz w:val="26"/>
+          <w:szCs w:val="26"/>
+        </w:rPr>
+        <w:t xml:space="preserve"> </w:t>
+      </w:r>
+      <w:proofErr w:type="spellStart"/>
+      <w:r>
+        <w:rPr>
+          <w:sz w:val="26"/>
+          <w:szCs w:val="26"/>
+        </w:rPr>
+        <w:t>trong</w:t>
+      </w:r>
+      <w:proofErr w:type="spellEnd"/>
+      <w:r>
+        <w:rPr>
+          <w:sz w:val="26"/>
+          <w:szCs w:val="26"/>
+        </w:rPr>
+        <w:t xml:space="preserve"> </w:t>
+      </w:r>
+      <w:proofErr w:type="spellStart"/>
+      <w:r>
+        <w:rPr>
+          <w:sz w:val="26"/>
+          <w:szCs w:val="26"/>
+        </w:rPr>
+        <w:t>thư</w:t>
+      </w:r>
+      <w:proofErr w:type="spellEnd"/>
+      <w:r>
+        <w:rPr>
+          <w:sz w:val="26"/>
+          <w:szCs w:val="26"/>
+        </w:rPr>
+        <w:t xml:space="preserve"> </w:t>
+      </w:r>
+      <w:proofErr w:type="spellStart"/>
+      <w:r>
+        <w:rPr>
+          <w:sz w:val="26"/>
+          <w:szCs w:val="26"/>
+        </w:rPr>
+        <w:t>mục</w:t>
+      </w:r>
+      <w:proofErr w:type="spellEnd"/>
+      <w:r>
+        <w:rPr>
+          <w:sz w:val="26"/>
+          <w:szCs w:val="26"/>
+        </w:rPr>
+        <w:t xml:space="preserve"> “Third-party” và file </w:t>
+      </w:r>
+      <w:proofErr w:type="spellStart"/>
+      <w:r>
+        <w:rPr>
+          <w:sz w:val="26"/>
+          <w:szCs w:val="26"/>
+        </w:rPr>
+        <w:t>cài</w:t>
+      </w:r>
+      <w:proofErr w:type="spellEnd"/>
+      <w:r>
+        <w:rPr>
+          <w:sz w:val="26"/>
+          <w:szCs w:val="26"/>
+        </w:rPr>
+        <w:t xml:space="preserve"> MongoDB </w:t>
+      </w:r>
+      <w:proofErr w:type="spellStart"/>
+      <w:r>
+        <w:rPr>
+          <w:sz w:val="26"/>
+          <w:szCs w:val="26"/>
+        </w:rPr>
+        <w:t>đặt</w:t>
+      </w:r>
+      <w:proofErr w:type="spellEnd"/>
+      <w:r>
+        <w:rPr>
+          <w:sz w:val="26"/>
+          <w:szCs w:val="26"/>
+        </w:rPr>
+        <w:t xml:space="preserve"> ở </w:t>
+      </w:r>
+      <w:proofErr w:type="spellStart"/>
+      <w:r>
+        <w:rPr>
+          <w:sz w:val="26"/>
+          <w:szCs w:val="26"/>
+        </w:rPr>
+        <w:t>trong</w:t>
+      </w:r>
+      <w:proofErr w:type="spellEnd"/>
+      <w:r>
+        <w:rPr>
+          <w:sz w:val="26"/>
+          <w:szCs w:val="26"/>
+        </w:rPr>
+        <w:t xml:space="preserve"> </w:t>
+      </w:r>
+      <w:proofErr w:type="spellStart"/>
+      <w:r>
+        <w:rPr>
+          <w:sz w:val="26"/>
+          <w:szCs w:val="26"/>
+        </w:rPr>
+        <w:t>thư</w:t>
+      </w:r>
+      <w:proofErr w:type="spellEnd"/>
+      <w:r>
+        <w:rPr>
+          <w:sz w:val="26"/>
+          <w:szCs w:val="26"/>
+        </w:rPr>
+        <w:t xml:space="preserve"> </w:t>
+      </w:r>
+      <w:proofErr w:type="spellStart"/>
+      <w:r>
+        <w:rPr>
+          <w:sz w:val="26"/>
+          <w:szCs w:val="26"/>
+        </w:rPr>
+        <w:t>mục</w:t>
+      </w:r>
+      <w:proofErr w:type="spellEnd"/>
+      <w:r>
+        <w:rPr>
+          <w:sz w:val="26"/>
+          <w:szCs w:val="26"/>
+        </w:rPr>
+        <w:t xml:space="preserve"> “</w:t>
+      </w:r>
+      <w:r>
+        <w:rPr>
+          <w:sz w:val="26"/>
+          <w:szCs w:val="26"/>
+        </w:rPr>
+        <w:t>Third-party</w:t>
+      </w:r>
+      <w:r>
+        <w:rPr>
+          <w:sz w:val="26"/>
+          <w:szCs w:val="26"/>
+        </w:rPr>
+        <w:t>”</w:t>
       </w:r>
       <w:r>
         <w:rPr>
@@ -555,19 +1468,371 @@
           <w:szCs w:val="26"/>
         </w:rPr>
       </w:pPr>
-      <w:r>
-        <w:rPr>
-          <w:sz w:val="26"/>
-          <w:szCs w:val="26"/>
-        </w:rPr>
-        <w:t>Đảm bảo các file, thư mục được cấu trúc giống như trên rồi chạy file script “oa_setup_build_script.py”</w:t>
-      </w:r>
-      <w:r>
-        <w:rPr>
-          <w:sz w:val="26"/>
-          <w:szCs w:val="26"/>
-        </w:rPr>
-        <w:t xml:space="preserve"> và truyền tham số ‘- -working_dir’  là đường dẫn dến thư mục “Setup_File”</w:t>
+      <w:proofErr w:type="spellStart"/>
+      <w:r>
+        <w:rPr>
+          <w:sz w:val="26"/>
+          <w:szCs w:val="26"/>
+        </w:rPr>
+        <w:t>Đảm</w:t>
+      </w:r>
+      <w:proofErr w:type="spellEnd"/>
+      <w:r>
+        <w:rPr>
+          <w:sz w:val="26"/>
+          <w:szCs w:val="26"/>
+        </w:rPr>
+        <w:t xml:space="preserve"> </w:t>
+      </w:r>
+      <w:proofErr w:type="spellStart"/>
+      <w:r>
+        <w:rPr>
+          <w:sz w:val="26"/>
+          <w:szCs w:val="26"/>
+        </w:rPr>
+        <w:t>bảo</w:t>
+      </w:r>
+      <w:proofErr w:type="spellEnd"/>
+      <w:r>
+        <w:rPr>
+          <w:sz w:val="26"/>
+          <w:szCs w:val="26"/>
+        </w:rPr>
+        <w:t xml:space="preserve"> các file, </w:t>
+      </w:r>
+      <w:proofErr w:type="spellStart"/>
+      <w:r>
+        <w:rPr>
+          <w:sz w:val="26"/>
+          <w:szCs w:val="26"/>
+        </w:rPr>
+        <w:t>thư</w:t>
+      </w:r>
+      <w:proofErr w:type="spellEnd"/>
+      <w:r>
+        <w:rPr>
+          <w:sz w:val="26"/>
+          <w:szCs w:val="26"/>
+        </w:rPr>
+        <w:t xml:space="preserve"> </w:t>
+      </w:r>
+      <w:proofErr w:type="spellStart"/>
+      <w:r>
+        <w:rPr>
+          <w:sz w:val="26"/>
+          <w:szCs w:val="26"/>
+        </w:rPr>
+        <w:t>mục</w:t>
+      </w:r>
+      <w:proofErr w:type="spellEnd"/>
+      <w:r>
+        <w:rPr>
+          <w:sz w:val="26"/>
+          <w:szCs w:val="26"/>
+        </w:rPr>
+        <w:t xml:space="preserve"> được </w:t>
+      </w:r>
+      <w:proofErr w:type="spellStart"/>
+      <w:r>
+        <w:rPr>
+          <w:sz w:val="26"/>
+          <w:szCs w:val="26"/>
+        </w:rPr>
+        <w:t>cấu</w:t>
+      </w:r>
+      <w:proofErr w:type="spellEnd"/>
+      <w:r>
+        <w:rPr>
+          <w:sz w:val="26"/>
+          <w:szCs w:val="26"/>
+        </w:rPr>
+        <w:t xml:space="preserve"> </w:t>
+      </w:r>
+      <w:proofErr w:type="spellStart"/>
+      <w:r>
+        <w:rPr>
+          <w:sz w:val="26"/>
+          <w:szCs w:val="26"/>
+        </w:rPr>
+        <w:t>trúc</w:t>
+      </w:r>
+      <w:proofErr w:type="spellEnd"/>
+      <w:r>
+        <w:rPr>
+          <w:sz w:val="26"/>
+          <w:szCs w:val="26"/>
+        </w:rPr>
+        <w:t xml:space="preserve"> </w:t>
+      </w:r>
+      <w:proofErr w:type="spellStart"/>
+      <w:r>
+        <w:rPr>
+          <w:sz w:val="26"/>
+          <w:szCs w:val="26"/>
+        </w:rPr>
+        <w:t>giống</w:t>
+      </w:r>
+      <w:proofErr w:type="spellEnd"/>
+      <w:r>
+        <w:rPr>
+          <w:sz w:val="26"/>
+          <w:szCs w:val="26"/>
+        </w:rPr>
+        <w:t xml:space="preserve"> </w:t>
+      </w:r>
+      <w:proofErr w:type="spellStart"/>
+      <w:r>
+        <w:rPr>
+          <w:sz w:val="26"/>
+          <w:szCs w:val="26"/>
+        </w:rPr>
+        <w:t>như</w:t>
+      </w:r>
+      <w:proofErr w:type="spellEnd"/>
+      <w:r>
+        <w:rPr>
+          <w:sz w:val="26"/>
+          <w:szCs w:val="26"/>
+        </w:rPr>
+        <w:t xml:space="preserve"> </w:t>
+      </w:r>
+      <w:proofErr w:type="spellStart"/>
+      <w:r>
+        <w:rPr>
+          <w:sz w:val="26"/>
+          <w:szCs w:val="26"/>
+        </w:rPr>
+        <w:t>trên</w:t>
+      </w:r>
+      <w:proofErr w:type="spellEnd"/>
+      <w:r>
+        <w:rPr>
+          <w:sz w:val="26"/>
+          <w:szCs w:val="26"/>
+        </w:rPr>
+        <w:t xml:space="preserve"> </w:t>
+      </w:r>
+      <w:proofErr w:type="spellStart"/>
+      <w:r>
+        <w:rPr>
+          <w:sz w:val="26"/>
+          <w:szCs w:val="26"/>
+        </w:rPr>
+        <w:t>rồi</w:t>
+      </w:r>
+      <w:proofErr w:type="spellEnd"/>
+      <w:r>
+        <w:rPr>
+          <w:sz w:val="26"/>
+          <w:szCs w:val="26"/>
+        </w:rPr>
+        <w:t xml:space="preserve"> </w:t>
+      </w:r>
+      <w:proofErr w:type="spellStart"/>
+      <w:r>
+        <w:rPr>
+          <w:sz w:val="26"/>
+          <w:szCs w:val="26"/>
+        </w:rPr>
+        <w:t>chạy</w:t>
+      </w:r>
+      <w:proofErr w:type="spellEnd"/>
+      <w:r>
+        <w:rPr>
+          <w:sz w:val="26"/>
+          <w:szCs w:val="26"/>
+        </w:rPr>
+        <w:t xml:space="preserve"> file script “oa_setup_build_script.py”</w:t>
+      </w:r>
+      <w:r>
+        <w:rPr>
+          <w:sz w:val="26"/>
+          <w:szCs w:val="26"/>
+        </w:rPr>
+        <w:t xml:space="preserve"> và </w:t>
+      </w:r>
+      <w:proofErr w:type="spellStart"/>
+      <w:r>
+        <w:rPr>
+          <w:sz w:val="26"/>
+          <w:szCs w:val="26"/>
+        </w:rPr>
+        <w:t>truyền</w:t>
+      </w:r>
+      <w:proofErr w:type="spellEnd"/>
+      <w:r>
+        <w:rPr>
+          <w:sz w:val="26"/>
+          <w:szCs w:val="26"/>
+        </w:rPr>
+        <w:t xml:space="preserve"> </w:t>
+      </w:r>
+      <w:proofErr w:type="spellStart"/>
+      <w:r>
+        <w:rPr>
+          <w:sz w:val="26"/>
+          <w:szCs w:val="26"/>
+        </w:rPr>
+        <w:t>tham</w:t>
+      </w:r>
+      <w:proofErr w:type="spellEnd"/>
+      <w:r>
+        <w:rPr>
+          <w:sz w:val="26"/>
+          <w:szCs w:val="26"/>
+        </w:rPr>
+        <w:t xml:space="preserve"> </w:t>
+      </w:r>
+      <w:proofErr w:type="spellStart"/>
+      <w:r>
+        <w:rPr>
+          <w:sz w:val="26"/>
+          <w:szCs w:val="26"/>
+        </w:rPr>
+        <w:t>số</w:t>
+      </w:r>
+      <w:proofErr w:type="spellEnd"/>
+      <w:r>
+        <w:rPr>
+          <w:sz w:val="26"/>
+          <w:szCs w:val="26"/>
+        </w:rPr>
+        <w:t xml:space="preserve"> ‘- -</w:t>
+      </w:r>
+      <w:proofErr w:type="spellStart"/>
+      <w:r>
+        <w:rPr>
+          <w:sz w:val="26"/>
+          <w:szCs w:val="26"/>
+        </w:rPr>
+        <w:t>working_dir</w:t>
+      </w:r>
+      <w:proofErr w:type="spellEnd"/>
+      <w:r>
+        <w:rPr>
+          <w:sz w:val="26"/>
+          <w:szCs w:val="26"/>
+        </w:rPr>
+        <w:t xml:space="preserve">’  </w:t>
+      </w:r>
+      <w:proofErr w:type="spellStart"/>
+      <w:r>
+        <w:rPr>
+          <w:sz w:val="26"/>
+          <w:szCs w:val="26"/>
+        </w:rPr>
+        <w:t>là</w:t>
+      </w:r>
+      <w:proofErr w:type="spellEnd"/>
+      <w:r>
+        <w:rPr>
+          <w:sz w:val="26"/>
+          <w:szCs w:val="26"/>
+        </w:rPr>
+        <w:t xml:space="preserve"> </w:t>
+      </w:r>
+      <w:proofErr w:type="spellStart"/>
+      <w:r>
+        <w:rPr>
+          <w:sz w:val="26"/>
+          <w:szCs w:val="26"/>
+        </w:rPr>
+        <w:t>đường</w:t>
+      </w:r>
+      <w:proofErr w:type="spellEnd"/>
+      <w:r>
+        <w:rPr>
+          <w:sz w:val="26"/>
+          <w:szCs w:val="26"/>
+        </w:rPr>
+        <w:t xml:space="preserve"> </w:t>
+      </w:r>
+      <w:proofErr w:type="spellStart"/>
+      <w:r>
+        <w:rPr>
+          <w:sz w:val="26"/>
+          <w:szCs w:val="26"/>
+        </w:rPr>
+        <w:t>dẫn</w:t>
+      </w:r>
+      <w:proofErr w:type="spellEnd"/>
+      <w:r>
+        <w:rPr>
+          <w:sz w:val="26"/>
+          <w:szCs w:val="26"/>
+        </w:rPr>
+        <w:t xml:space="preserve"> </w:t>
+      </w:r>
+      <w:proofErr w:type="spellStart"/>
+      <w:r>
+        <w:rPr>
+          <w:sz w:val="26"/>
+          <w:szCs w:val="26"/>
+        </w:rPr>
+        <w:t>dến</w:t>
+      </w:r>
+      <w:proofErr w:type="spellEnd"/>
+      <w:r>
+        <w:rPr>
+          <w:sz w:val="26"/>
+          <w:szCs w:val="26"/>
+        </w:rPr>
+        <w:t xml:space="preserve"> </w:t>
+      </w:r>
+      <w:proofErr w:type="spellStart"/>
+      <w:r>
+        <w:rPr>
+          <w:sz w:val="26"/>
+          <w:szCs w:val="26"/>
+        </w:rPr>
+        <w:t>thư</w:t>
+      </w:r>
+      <w:proofErr w:type="spellEnd"/>
+      <w:r>
+        <w:rPr>
+          <w:sz w:val="26"/>
+          <w:szCs w:val="26"/>
+        </w:rPr>
+        <w:t xml:space="preserve"> </w:t>
+      </w:r>
+      <w:proofErr w:type="spellStart"/>
+      <w:r>
+        <w:rPr>
+          <w:sz w:val="26"/>
+          <w:szCs w:val="26"/>
+        </w:rPr>
+        <w:t>mục</w:t>
+      </w:r>
+      <w:proofErr w:type="spellEnd"/>
+      <w:r>
+        <w:rPr>
+          <w:sz w:val="26"/>
+          <w:szCs w:val="26"/>
+        </w:rPr>
+        <w:t xml:space="preserve"> “</w:t>
+      </w:r>
+      <w:proofErr w:type="spellStart"/>
+      <w:r>
+        <w:rPr>
+          <w:sz w:val="26"/>
+          <w:szCs w:val="26"/>
+        </w:rPr>
+        <w:t>Setup_File</w:t>
+      </w:r>
+      <w:proofErr w:type="spellEnd"/>
+      <w:r>
+        <w:rPr>
+          <w:sz w:val="26"/>
+          <w:szCs w:val="26"/>
+        </w:rPr>
+        <w:t>”</w:t>
+      </w:r>
+      <w:r>
+        <w:rPr>
+          <w:sz w:val="26"/>
+          <w:szCs w:val="26"/>
+        </w:rPr>
+        <w:t xml:space="preserve"> (source)</w:t>
       </w:r>
       <w:r>
         <w:rPr>
@@ -640,7 +1905,186 @@
           <w:i/>
           <w:iCs/>
         </w:rPr>
-        <w:t xml:space="preserve"> Nếu thành công thì chương  sẽ tự sinh ra file “config.ini” và  folder “Output” chứa file cài đặt “OneATSSetup.exe”</w:t>
+        <w:lastRenderedPageBreak/>
+        <w:t xml:space="preserve"> </w:t>
+      </w:r>
+      <w:proofErr w:type="spellStart"/>
+      <w:r>
+        <w:rPr>
+          <w:i/>
+          <w:iCs/>
+        </w:rPr>
+        <w:t>Nếu</w:t>
+      </w:r>
+      <w:proofErr w:type="spellEnd"/>
+      <w:r>
+        <w:rPr>
+          <w:i/>
+          <w:iCs/>
+        </w:rPr>
+        <w:t xml:space="preserve"> </w:t>
+      </w:r>
+      <w:proofErr w:type="spellStart"/>
+      <w:r>
+        <w:rPr>
+          <w:i/>
+          <w:iCs/>
+        </w:rPr>
+        <w:t>thành</w:t>
+      </w:r>
+      <w:proofErr w:type="spellEnd"/>
+      <w:r>
+        <w:rPr>
+          <w:i/>
+          <w:iCs/>
+        </w:rPr>
+        <w:t xml:space="preserve"> công </w:t>
+      </w:r>
+      <w:proofErr w:type="spellStart"/>
+      <w:r>
+        <w:rPr>
+          <w:i/>
+          <w:iCs/>
+        </w:rPr>
+        <w:t>thì</w:t>
+      </w:r>
+      <w:proofErr w:type="spellEnd"/>
+      <w:r>
+        <w:rPr>
+          <w:i/>
+          <w:iCs/>
+        </w:rPr>
+        <w:t xml:space="preserve"> </w:t>
+      </w:r>
+      <w:proofErr w:type="spellStart"/>
+      <w:proofErr w:type="gramStart"/>
+      <w:r>
+        <w:rPr>
+          <w:i/>
+          <w:iCs/>
+        </w:rPr>
+        <w:t>chương</w:t>
+      </w:r>
+      <w:proofErr w:type="spellEnd"/>
+      <w:r>
+        <w:rPr>
+          <w:i/>
+          <w:iCs/>
+        </w:rPr>
+        <w:t xml:space="preserve">  </w:t>
+      </w:r>
+      <w:proofErr w:type="spellStart"/>
+      <w:r>
+        <w:rPr>
+          <w:i/>
+          <w:iCs/>
+        </w:rPr>
+        <w:t>sẽ</w:t>
+      </w:r>
+      <w:proofErr w:type="spellEnd"/>
+      <w:proofErr w:type="gramEnd"/>
+      <w:r>
+        <w:rPr>
+          <w:i/>
+          <w:iCs/>
+        </w:rPr>
+        <w:t xml:space="preserve"> </w:t>
+      </w:r>
+      <w:proofErr w:type="spellStart"/>
+      <w:r>
+        <w:rPr>
+          <w:i/>
+          <w:iCs/>
+        </w:rPr>
+        <w:t>tự</w:t>
+      </w:r>
+      <w:proofErr w:type="spellEnd"/>
+      <w:r>
+        <w:rPr>
+          <w:i/>
+          <w:iCs/>
+        </w:rPr>
+        <w:t xml:space="preserve"> </w:t>
+      </w:r>
+      <w:proofErr w:type="spellStart"/>
+      <w:r>
+        <w:rPr>
+          <w:i/>
+          <w:iCs/>
+        </w:rPr>
+        <w:t>sinh</w:t>
+      </w:r>
+      <w:proofErr w:type="spellEnd"/>
+      <w:r>
+        <w:rPr>
+          <w:i/>
+          <w:iCs/>
+        </w:rPr>
+        <w:t xml:space="preserve"> </w:t>
+      </w:r>
+      <w:proofErr w:type="spellStart"/>
+      <w:r>
+        <w:rPr>
+          <w:i/>
+          <w:iCs/>
+        </w:rPr>
+        <w:t>ra</w:t>
+      </w:r>
+      <w:proofErr w:type="spellEnd"/>
+      <w:r>
+        <w:rPr>
+          <w:i/>
+          <w:iCs/>
+        </w:rPr>
+        <w:t xml:space="preserve"> file “config.ini” và  folder “Output” </w:t>
+      </w:r>
+      <w:proofErr w:type="spellStart"/>
+      <w:r>
+        <w:rPr>
+          <w:i/>
+          <w:iCs/>
+        </w:rPr>
+        <w:t>chứa</w:t>
+      </w:r>
+      <w:proofErr w:type="spellEnd"/>
+      <w:r>
+        <w:rPr>
+          <w:i/>
+          <w:iCs/>
+        </w:rPr>
+        <w:t xml:space="preserve"> file </w:t>
+      </w:r>
+      <w:proofErr w:type="spellStart"/>
+      <w:r>
+        <w:rPr>
+          <w:i/>
+          <w:iCs/>
+        </w:rPr>
+        <w:t>cài</w:t>
+      </w:r>
+      <w:proofErr w:type="spellEnd"/>
+      <w:r>
+        <w:rPr>
+          <w:i/>
+          <w:iCs/>
+        </w:rPr>
+        <w:t xml:space="preserve"> </w:t>
+      </w:r>
+      <w:proofErr w:type="spellStart"/>
+      <w:r>
+        <w:rPr>
+          <w:i/>
+          <w:iCs/>
+        </w:rPr>
+        <w:t>đặt</w:t>
+      </w:r>
+      <w:proofErr w:type="spellEnd"/>
+      <w:r>
+        <w:rPr>
+          <w:i/>
+          <w:iCs/>
+        </w:rPr>
+        <w:t xml:space="preserve"> “OneATSSetup.exe”</w:t>
       </w:r>
     </w:p>
     <w:p>
@@ -713,16 +2157,53 @@
           <w:szCs w:val="26"/>
         </w:rPr>
       </w:pPr>
-      <w:r>
-        <w:rPr>
-          <w:b/>
-          <w:bCs/>
-          <w:i/>
-          <w:iCs/>
-          <w:sz w:val="26"/>
-          <w:szCs w:val="26"/>
-        </w:rPr>
-        <w:t>Mở command prompt và chạy script</w:t>
+      <w:proofErr w:type="spellStart"/>
+      <w:r>
+        <w:rPr>
+          <w:b/>
+          <w:bCs/>
+          <w:i/>
+          <w:iCs/>
+          <w:sz w:val="26"/>
+          <w:szCs w:val="26"/>
+        </w:rPr>
+        <w:t>Mở</w:t>
+      </w:r>
+      <w:proofErr w:type="spellEnd"/>
+      <w:r>
+        <w:rPr>
+          <w:b/>
+          <w:bCs/>
+          <w:i/>
+          <w:iCs/>
+          <w:sz w:val="26"/>
+          <w:szCs w:val="26"/>
+        </w:rPr>
+        <w:t xml:space="preserve"> command prompt và </w:t>
+      </w:r>
+      <w:proofErr w:type="spellStart"/>
+      <w:r>
+        <w:rPr>
+          <w:b/>
+          <w:bCs/>
+          <w:i/>
+          <w:iCs/>
+          <w:sz w:val="26"/>
+          <w:szCs w:val="26"/>
+        </w:rPr>
+        <w:t>chạy</w:t>
+      </w:r>
+      <w:proofErr w:type="spellEnd"/>
+      <w:r>
+        <w:rPr>
+          <w:b/>
+          <w:bCs/>
+          <w:i/>
+          <w:iCs/>
+          <w:sz w:val="26"/>
+          <w:szCs w:val="26"/>
+        </w:rPr>
+        <w:t xml:space="preserve"> script</w:t>
       </w:r>
       <w:r>
         <w:rPr>
@@ -748,6 +2229,7 @@
           <w:szCs w:val="26"/>
         </w:rPr>
       </w:pPr>
+      <w:proofErr w:type="spellStart"/>
       <w:r>
         <w:rPr>
           <w:i/>
@@ -755,8 +2237,29 @@
           <w:sz w:val="24"/>
           <w:szCs w:val="24"/>
         </w:rPr>
-        <w:t>Ví dụ</w:t>
-      </w:r>
+        <w:t>Ví</w:t>
+      </w:r>
+      <w:proofErr w:type="spellEnd"/>
+      <w:r>
+        <w:rPr>
+          <w:i/>
+          <w:iCs/>
+          <w:sz w:val="24"/>
+          <w:szCs w:val="24"/>
+        </w:rPr>
+        <w:t xml:space="preserve"> </w:t>
+      </w:r>
+      <w:proofErr w:type="spellStart"/>
+      <w:r>
+        <w:rPr>
+          <w:i/>
+          <w:iCs/>
+          <w:sz w:val="24"/>
+          <w:szCs w:val="24"/>
+        </w:rPr>
+        <w:t>dụ</w:t>
+      </w:r>
+      <w:proofErr w:type="spellEnd"/>
       <w:r>
         <w:rPr>
           <w:b/>
@@ -796,7 +2299,23 @@
           <w:i/>
           <w:iCs/>
         </w:rPr>
-        <w:t xml:space="preserve"> --working_dir "D:\Setup_file"</w:t>
+        <w:t xml:space="preserve"> --</w:t>
+      </w:r>
+      <w:proofErr w:type="spellStart"/>
+      <w:r>
+        <w:rPr>
+          <w:i/>
+          <w:iCs/>
+        </w:rPr>
+        <w:t>working_dir</w:t>
+      </w:r>
+      <w:proofErr w:type="spellEnd"/>
+      <w:r>
+        <w:rPr>
+          <w:i/>
+          <w:iCs/>
+        </w:rPr>
+        <w:t xml:space="preserve"> "D:\Setup_file"</w:t>
       </w:r>
     </w:p>
     <w:p>
@@ -818,7 +2337,27 @@
           <w:sz w:val="26"/>
           <w:szCs w:val="26"/>
         </w:rPr>
-        <w:t>Các file :   MongoDBLicense.txt,</w:t>
+        <w:t xml:space="preserve">Các </w:t>
+      </w:r>
+      <w:proofErr w:type="gramStart"/>
+      <w:r>
+        <w:rPr>
+          <w:b/>
+          <w:bCs/>
+          <w:sz w:val="26"/>
+          <w:szCs w:val="26"/>
+        </w:rPr>
+        <w:t>file :</w:t>
+      </w:r>
+      <w:proofErr w:type="gramEnd"/>
+      <w:r>
+        <w:rPr>
+          <w:b/>
+          <w:bCs/>
+          <w:sz w:val="26"/>
+          <w:szCs w:val="26"/>
+        </w:rPr>
+        <w:t xml:space="preserve">   MongoDBLicense.txt,</w:t>
       </w:r>
       <w:r>
         <w:rPr>
@@ -836,7 +2375,207 @@
           <w:sz w:val="26"/>
           <w:szCs w:val="26"/>
         </w:rPr>
-        <w:t xml:space="preserve"> ví dụ về cấu trúc thư mục  “Setup_File”  có trong thư mục “File Utility”, download:</w:t>
+        <w:t xml:space="preserve"> </w:t>
+      </w:r>
+      <w:proofErr w:type="spellStart"/>
+      <w:r>
+        <w:rPr>
+          <w:b/>
+          <w:bCs/>
+          <w:sz w:val="26"/>
+          <w:szCs w:val="26"/>
+        </w:rPr>
+        <w:t>ví</w:t>
+      </w:r>
+      <w:proofErr w:type="spellEnd"/>
+      <w:r>
+        <w:rPr>
+          <w:b/>
+          <w:bCs/>
+          <w:sz w:val="26"/>
+          <w:szCs w:val="26"/>
+        </w:rPr>
+        <w:t xml:space="preserve"> </w:t>
+      </w:r>
+      <w:proofErr w:type="spellStart"/>
+      <w:r>
+        <w:rPr>
+          <w:b/>
+          <w:bCs/>
+          <w:sz w:val="26"/>
+          <w:szCs w:val="26"/>
+        </w:rPr>
+        <w:t>dụ</w:t>
+      </w:r>
+      <w:proofErr w:type="spellEnd"/>
+      <w:r>
+        <w:rPr>
+          <w:b/>
+          <w:bCs/>
+          <w:sz w:val="26"/>
+          <w:szCs w:val="26"/>
+        </w:rPr>
+        <w:t xml:space="preserve"> về </w:t>
+      </w:r>
+      <w:proofErr w:type="spellStart"/>
+      <w:r>
+        <w:rPr>
+          <w:b/>
+          <w:bCs/>
+          <w:sz w:val="26"/>
+          <w:szCs w:val="26"/>
+        </w:rPr>
+        <w:t>cấu</w:t>
+      </w:r>
+      <w:proofErr w:type="spellEnd"/>
+      <w:r>
+        <w:rPr>
+          <w:b/>
+          <w:bCs/>
+          <w:sz w:val="26"/>
+          <w:szCs w:val="26"/>
+        </w:rPr>
+        <w:t xml:space="preserve"> </w:t>
+      </w:r>
+      <w:proofErr w:type="spellStart"/>
+      <w:r>
+        <w:rPr>
+          <w:b/>
+          <w:bCs/>
+          <w:sz w:val="26"/>
+          <w:szCs w:val="26"/>
+        </w:rPr>
+        <w:t>trúc</w:t>
+      </w:r>
+      <w:proofErr w:type="spellEnd"/>
+      <w:r>
+        <w:rPr>
+          <w:b/>
+          <w:bCs/>
+          <w:sz w:val="26"/>
+          <w:szCs w:val="26"/>
+        </w:rPr>
+        <w:t xml:space="preserve"> </w:t>
+      </w:r>
+      <w:proofErr w:type="spellStart"/>
+      <w:r>
+        <w:rPr>
+          <w:b/>
+          <w:bCs/>
+          <w:sz w:val="26"/>
+          <w:szCs w:val="26"/>
+        </w:rPr>
+        <w:t>thư</w:t>
+      </w:r>
+      <w:proofErr w:type="spellEnd"/>
+      <w:r>
+        <w:rPr>
+          <w:b/>
+          <w:bCs/>
+          <w:sz w:val="26"/>
+          <w:szCs w:val="26"/>
+        </w:rPr>
+        <w:t xml:space="preserve"> </w:t>
+      </w:r>
+      <w:proofErr w:type="spellStart"/>
+      <w:r>
+        <w:rPr>
+          <w:b/>
+          <w:bCs/>
+          <w:sz w:val="26"/>
+          <w:szCs w:val="26"/>
+        </w:rPr>
+        <w:t>mục</w:t>
+      </w:r>
+      <w:proofErr w:type="spellEnd"/>
+      <w:r>
+        <w:rPr>
+          <w:b/>
+          <w:bCs/>
+          <w:sz w:val="26"/>
+          <w:szCs w:val="26"/>
+        </w:rPr>
+        <w:t xml:space="preserve">  “</w:t>
+      </w:r>
+      <w:proofErr w:type="spellStart"/>
+      <w:r>
+        <w:rPr>
+          <w:b/>
+          <w:bCs/>
+          <w:sz w:val="26"/>
+          <w:szCs w:val="26"/>
+        </w:rPr>
+        <w:t>Setup_File</w:t>
+      </w:r>
+      <w:proofErr w:type="spellEnd"/>
+      <w:r>
+        <w:rPr>
+          <w:b/>
+          <w:bCs/>
+          <w:sz w:val="26"/>
+          <w:szCs w:val="26"/>
+        </w:rPr>
+        <w:t xml:space="preserve">”  có </w:t>
+      </w:r>
+      <w:proofErr w:type="spellStart"/>
+      <w:r>
+        <w:rPr>
+          <w:b/>
+          <w:bCs/>
+          <w:sz w:val="26"/>
+          <w:szCs w:val="26"/>
+        </w:rPr>
+        <w:t>trong</w:t>
+      </w:r>
+      <w:proofErr w:type="spellEnd"/>
+      <w:r>
+        <w:rPr>
+          <w:b/>
+          <w:bCs/>
+          <w:sz w:val="26"/>
+          <w:szCs w:val="26"/>
+        </w:rPr>
+        <w:t xml:space="preserve"> </w:t>
+      </w:r>
+      <w:proofErr w:type="spellStart"/>
+      <w:r>
+        <w:rPr>
+          <w:b/>
+          <w:bCs/>
+          <w:sz w:val="26"/>
+          <w:szCs w:val="26"/>
+        </w:rPr>
+        <w:t>thư</w:t>
+      </w:r>
+      <w:proofErr w:type="spellEnd"/>
+      <w:r>
+        <w:rPr>
+          <w:b/>
+          <w:bCs/>
+          <w:sz w:val="26"/>
+          <w:szCs w:val="26"/>
+        </w:rPr>
+        <w:t xml:space="preserve"> </w:t>
+      </w:r>
+      <w:proofErr w:type="spellStart"/>
+      <w:r>
+        <w:rPr>
+          <w:b/>
+          <w:bCs/>
+          <w:sz w:val="26"/>
+          <w:szCs w:val="26"/>
+        </w:rPr>
+        <w:t>mục</w:t>
+      </w:r>
+      <w:proofErr w:type="spellEnd"/>
+      <w:r>
+        <w:rPr>
+          <w:b/>
+          <w:bCs/>
+          <w:sz w:val="26"/>
+          <w:szCs w:val="26"/>
+        </w:rPr>
+        <w:t xml:space="preserve"> “File Utility”, download:</w:t>
       </w:r>
       <w:r>
         <w:rPr>
@@ -890,7 +2629,23 @@
           <w:sz w:val="26"/>
           <w:szCs w:val="26"/>
         </w:rPr>
-        <w:t xml:space="preserve">Compile inno script </w:t>
+        <w:t xml:space="preserve">Compile </w:t>
+      </w:r>
+      <w:proofErr w:type="spellStart"/>
+      <w:r>
+        <w:rPr>
+          <w:sz w:val="26"/>
+          <w:szCs w:val="26"/>
+        </w:rPr>
+        <w:t>inno</w:t>
+      </w:r>
+      <w:proofErr w:type="spellEnd"/>
+      <w:r>
+        <w:rPr>
+          <w:sz w:val="26"/>
+          <w:szCs w:val="26"/>
+        </w:rPr>
+        <w:t xml:space="preserve"> script </w:t>
       </w:r>
       <w:r>
         <w:rPr>

</xml_diff>